<commit_message>
Atualizações da documentação e inserção do diagrama de visão
</commit_message>
<xml_diff>
--- a/documentação/documentação_projeto.docx
+++ b/documentação/documentação_projeto.docx
@@ -65,8 +65,17 @@
           <w:rFonts w:ascii="Aptos" w:eastAsia="Aptos" w:hAnsi="Aptos" w:cs="Aptos"/>
           <w:color w:val="000000" w:themeColor="text1"/>
         </w:rPr>
-        <w:t>São Paulo Tech School</w:t>
-      </w:r>
+        <w:t xml:space="preserve">São Paulo Tech </w:t>
+      </w:r>
+      <w:proofErr w:type="spellStart"/>
+      <w:r>
+        <w:rPr>
+          <w:rFonts w:ascii="Aptos" w:eastAsia="Aptos" w:hAnsi="Aptos" w:cs="Aptos"/>
+          <w:color w:val="000000" w:themeColor="text1"/>
+        </w:rPr>
+        <w:t>School</w:t>
+      </w:r>
+      <w:proofErr w:type="spellEnd"/>
     </w:p>
     <w:p>
       <w:pPr>
@@ -112,7 +121,23 @@
           <w:rFonts w:ascii="Aptos" w:eastAsia="Aptos" w:hAnsi="Aptos" w:cs="Aptos"/>
           <w:color w:val="000000" w:themeColor="text1"/>
         </w:rPr>
-        <w:t>Explorando os Mundos Encantados de Hayao Miyazaki:</w:t>
+        <w:t xml:space="preserve">Explorando os Mundos Encantados de </w:t>
+      </w:r>
+      <w:proofErr w:type="spellStart"/>
+      <w:r>
+        <w:rPr>
+          <w:rFonts w:ascii="Aptos" w:eastAsia="Aptos" w:hAnsi="Aptos" w:cs="Aptos"/>
+          <w:color w:val="000000" w:themeColor="text1"/>
+        </w:rPr>
+        <w:t>Hayao</w:t>
+      </w:r>
+      <w:proofErr w:type="spellEnd"/>
+      <w:r>
+        <w:rPr>
+          <w:rFonts w:ascii="Aptos" w:eastAsia="Aptos" w:hAnsi="Aptos" w:cs="Aptos"/>
+          <w:color w:val="000000" w:themeColor="text1"/>
+        </w:rPr>
+        <w:t xml:space="preserve"> Miyazaki:</w:t>
       </w:r>
     </w:p>
     <w:p>
@@ -401,13 +426,39 @@
           <w:color w:val="000000" w:themeColor="text1"/>
         </w:rPr>
       </w:pPr>
-      <w:r>
-        <w:rPr>
-          <w:rFonts w:ascii="Aptos" w:eastAsia="Aptos" w:hAnsi="Aptos" w:cs="Aptos"/>
-          <w:color w:val="000000" w:themeColor="text1"/>
-        </w:rPr>
-        <w:t xml:space="preserve">Hayao Miyazaki, cofundador do Studio Ghibli, é um mestre em criar histórias que vão muito além do entretenimento, levando o público a refletir sobre temas profundos, como a relação da humanidade com a natureza e os conflitos internos das pessoas. Em três de seus filmes mais marcantes – </w:t>
-      </w:r>
+      <w:proofErr w:type="spellStart"/>
+      <w:r>
+        <w:rPr>
+          <w:rFonts w:ascii="Aptos" w:eastAsia="Aptos" w:hAnsi="Aptos" w:cs="Aptos"/>
+          <w:color w:val="000000" w:themeColor="text1"/>
+        </w:rPr>
+        <w:t>Hayao</w:t>
+      </w:r>
+      <w:proofErr w:type="spellEnd"/>
+      <w:r>
+        <w:rPr>
+          <w:rFonts w:ascii="Aptos" w:eastAsia="Aptos" w:hAnsi="Aptos" w:cs="Aptos"/>
+          <w:color w:val="000000" w:themeColor="text1"/>
+        </w:rPr>
+        <w:t xml:space="preserve"> Miyazaki, cofundador do Studio </w:t>
+      </w:r>
+      <w:proofErr w:type="spellStart"/>
+      <w:r>
+        <w:rPr>
+          <w:rFonts w:ascii="Aptos" w:eastAsia="Aptos" w:hAnsi="Aptos" w:cs="Aptos"/>
+          <w:color w:val="000000" w:themeColor="text1"/>
+        </w:rPr>
+        <w:t>Ghibli</w:t>
+      </w:r>
+      <w:proofErr w:type="spellEnd"/>
+      <w:r>
+        <w:rPr>
+          <w:rFonts w:ascii="Aptos" w:eastAsia="Aptos" w:hAnsi="Aptos" w:cs="Aptos"/>
+          <w:color w:val="000000" w:themeColor="text1"/>
+        </w:rPr>
+        <w:t xml:space="preserve">, é um mestre em criar histórias que vão muito além do entretenimento, levando o público a refletir sobre temas profundos, como a relação da humanidade com a natureza e os conflitos internos das pessoas. Em três de seus filmes mais marcantes – </w:t>
+      </w:r>
+      <w:proofErr w:type="spellStart"/>
       <w:r>
         <w:rPr>
           <w:rFonts w:ascii="Aptos" w:eastAsia="Aptos" w:hAnsi="Aptos" w:cs="Aptos"/>
@@ -417,6 +468,7 @@
         </w:rPr>
         <w:t>Ponyo</w:t>
       </w:r>
+      <w:proofErr w:type="spellEnd"/>
       <w:r>
         <w:rPr>
           <w:rFonts w:ascii="Aptos" w:eastAsia="Aptos" w:hAnsi="Aptos" w:cs="Aptos"/>
@@ -447,8 +499,19 @@
           <w:iCs/>
           <w:color w:val="000000" w:themeColor="text1"/>
         </w:rPr>
-        <w:t>Princesa Mononoke</w:t>
-      </w:r>
+        <w:t xml:space="preserve">Princesa </w:t>
+      </w:r>
+      <w:proofErr w:type="spellStart"/>
+      <w:r>
+        <w:rPr>
+          <w:rFonts w:ascii="Aptos" w:eastAsia="Aptos" w:hAnsi="Aptos" w:cs="Aptos"/>
+          <w:i/>
+          <w:iCs/>
+          <w:color w:val="000000" w:themeColor="text1"/>
+        </w:rPr>
+        <w:t>Mononoke</w:t>
+      </w:r>
+      <w:proofErr w:type="spellEnd"/>
       <w:r>
         <w:rPr>
           <w:rFonts w:ascii="Aptos" w:eastAsia="Aptos" w:hAnsi="Aptos" w:cs="Aptos"/>
@@ -501,6 +564,7 @@
           </w14:props3d>
         </w:rPr>
       </w:pPr>
+      <w:proofErr w:type="spellStart"/>
       <w:r>
         <w:rPr>
           <w:rFonts w:ascii="Aptos" w:eastAsia="Aptos" w:hAnsi="Aptos" w:cs="Aptos"/>
@@ -515,79 +579,61 @@
             <w14:bevelT w14:w="25400" w14:h="38100" w14:prst="circle"/>
           </w14:props3d>
         </w:rPr>
-        <w:t>Ponyo (2008)</w:t>
-      </w:r>
-    </w:p>
-    <w:p>
-      <w:pPr>
-        <w:rPr>
-          <w:rFonts w:ascii="Aptos" w:eastAsia="Aptos" w:hAnsi="Aptos" w:cs="Aptos"/>
-          <w:color w:val="000000" w:themeColor="text1"/>
-        </w:rPr>
-      </w:pPr>
-      <w:r>
-        <w:rPr>
-          <w:rFonts w:ascii="Aptos" w:eastAsia="Aptos" w:hAnsi="Aptos" w:cs="Aptos"/>
-          <w:color w:val="000000" w:themeColor="text1"/>
-        </w:rPr>
-        <w:t>Ponyo fala sobre amizade, inocência e a conexão vital entre o ser humano e o meio ambiente. A história gira em torno de uma peixinha mágica chamada Ponyo, que quer se tornar humana após se apaixonar por Sosuke, um garoto da superfície. Mas o desejo de Ponyo acaba desencadeando uma série de eventos que afetam o equilíbrio entre o mundo marinho e o terrestre, alertando sobre os riscos de interferir no curso da natureza. Miyazaki explora aqui a beleza e a fragilidade dos oceanos, e como precisamos cuidar dos recursos naturais para manter a harmonia do planeta.</w:t>
-      </w:r>
-    </w:p>
-    <w:p>
-      <w:pPr>
-        <w:rPr>
-          <w:rFonts w:ascii="Aptos" w:eastAsia="Aptos" w:hAnsi="Aptos" w:cs="Aptos"/>
-          <w:color w:val="000000" w:themeColor="text1"/>
-        </w:rPr>
-      </w:pPr>
-      <w:r>
-        <w:rPr>
-          <w:rFonts w:ascii="Aptos" w:eastAsia="Aptos" w:hAnsi="Aptos" w:cs="Aptos"/>
-          <w:color w:val="000000" w:themeColor="text1"/>
-        </w:rPr>
-        <w:t xml:space="preserve">Curiosidade: Em </w:t>
-      </w:r>
-      <w:r>
-        <w:rPr>
-          <w:rFonts w:ascii="Aptos" w:eastAsia="Aptos" w:hAnsi="Aptos" w:cs="Aptos"/>
-          <w:i/>
-          <w:iCs/>
-          <w:color w:val="000000" w:themeColor="text1"/>
-        </w:rPr>
         <w:t>Ponyo</w:t>
       </w:r>
-      <w:r>
-        <w:rPr>
-          <w:rFonts w:ascii="Aptos" w:eastAsia="Aptos" w:hAnsi="Aptos" w:cs="Aptos"/>
-          <w:color w:val="000000" w:themeColor="text1"/>
-        </w:rPr>
-        <w:t>, Miyazaki decidiu usar técnicas mais manuais, como aquarela e desenhos feitos à mão. Ele queria capturar a vivacidade do mar e o visual leve da história, e essa escolha deu ao filme uma estética única, encantadora e quase mágica.</w:t>
-      </w:r>
-    </w:p>
-    <w:p>
-      <w:pPr>
-        <w:rPr>
-          <w:rFonts w:ascii="Aptos" w:eastAsia="Aptos" w:hAnsi="Aptos" w:cs="Aptos"/>
-          <w:color w:val="000000" w:themeColor="text1"/>
-        </w:rPr>
-      </w:pPr>
-    </w:p>
-    <w:p>
-      <w:pPr>
-        <w:rPr>
-          <w:rFonts w:ascii="Aptos" w:eastAsia="Aptos" w:hAnsi="Aptos" w:cs="Aptos"/>
-          <w:color w:val="000000" w:themeColor="text1"/>
-        </w:rPr>
-      </w:pPr>
-      <w:r>
-        <w:rPr>
-          <w:noProof/>
+      <w:proofErr w:type="spellEnd"/>
+      <w:r>
+        <w:rPr>
+          <w:rFonts w:ascii="Aptos" w:eastAsia="Aptos" w:hAnsi="Aptos" w:cs="Aptos"/>
+          <w:b/>
+          <w:color w:val="0F9ED5" w:themeColor="accent4"/>
+          <w14:textOutline w14:w="0" w14:cap="flat" w14:cmpd="sng" w14:algn="ctr">
+            <w14:noFill/>
+            <w14:prstDash w14:val="solid"/>
+            <w14:round/>
+          </w14:textOutline>
+          <w14:props3d w14:extrusionH="57150" w14:contourW="0" w14:prstMaterial="softEdge">
+            <w14:bevelT w14:w="25400" w14:h="38100" w14:prst="circle"/>
+          </w14:props3d>
+        </w:rPr>
+        <w:t xml:space="preserve"> (2008)</w:t>
+      </w:r>
+    </w:p>
+    <w:p>
+      <w:pPr>
+        <w:rPr>
+          <w:rFonts w:ascii="Aptos" w:eastAsia="Aptos" w:hAnsi="Aptos" w:cs="Aptos"/>
+          <w:b/>
+          <w:color w:val="0F9ED5" w:themeColor="accent4"/>
+          <w14:textOutline w14:w="0" w14:cap="flat" w14:cmpd="sng" w14:algn="ctr">
+            <w14:noFill/>
+            <w14:prstDash w14:val="solid"/>
+            <w14:round/>
+          </w14:textOutline>
+          <w14:props3d w14:extrusionH="57150" w14:contourW="0" w14:prstMaterial="softEdge">
+            <w14:bevelT w14:w="25400" w14:h="38100" w14:prst="circle"/>
+          </w14:props3d>
+        </w:rPr>
+      </w:pPr>
+      <w:r>
+        <w:rPr>
+          <w:rFonts w:ascii="Aptos" w:eastAsia="Aptos" w:hAnsi="Aptos" w:cs="Aptos"/>
+          <w:b/>
+          <w:color w:val="0F9ED5" w:themeColor="accent4"/>
+          <w14:textOutline w14:w="0" w14:cap="flat" w14:cmpd="sng" w14:algn="ctr">
+            <w14:noFill/>
+            <w14:prstDash w14:val="solid"/>
+            <w14:round/>
+          </w14:textOutline>
+          <w14:props3d w14:extrusionH="57150" w14:contourW="0" w14:prstMaterial="softEdge">
+            <w14:bevelT w14:w="25400" w14:h="38100" w14:prst="circle"/>
+          </w14:props3d>
         </w:rPr>
         <w:drawing>
-          <wp:inline distT="0" distB="0" distL="0" distR="0" wp14:anchorId="4F813A3C" wp14:editId="7A9E73AA">
-            <wp:extent cx="5242560" cy="3489960"/>
-            <wp:effectExtent l="0" t="0" r="0" b="0"/>
-            <wp:docPr id="636149050" name="Imagem 1"/>
+          <wp:inline distT="0" distB="0" distL="0" distR="0" wp14:anchorId="56D2F1A3" wp14:editId="6820AAB7">
+            <wp:extent cx="1429127" cy="2166257"/>
+            <wp:effectExtent l="0" t="0" r="0" b="5715"/>
+            <wp:docPr id="1595670709" name="Imagem 2"/>
             <wp:cNvGraphicFramePr>
               <a:graphicFrameLocks xmlns:a="http://schemas.openxmlformats.org/drawingml/2006/main" noChangeAspect="1"/>
             </wp:cNvGraphicFramePr>
@@ -595,13 +641,13 @@
               <a:graphicData uri="http://schemas.openxmlformats.org/drawingml/2006/picture">
                 <pic:pic xmlns:pic="http://schemas.openxmlformats.org/drawingml/2006/picture">
                   <pic:nvPicPr>
-                    <pic:cNvPr id="0" name="Picture 1"/>
+                    <pic:cNvPr id="0" name="Picture 6"/>
                     <pic:cNvPicPr>
                       <a:picLocks noChangeAspect="1" noChangeArrowheads="1"/>
                     </pic:cNvPicPr>
                   </pic:nvPicPr>
                   <pic:blipFill>
-                    <a:blip r:embed="rId6">
+                    <a:blip r:embed="rId6" cstate="print">
                       <a:extLst>
                         <a:ext uri="{28A0092B-C50C-407E-A947-70E740481C1C}">
                           <a14:useLocalDpi xmlns:a14="http://schemas.microsoft.com/office/drawing/2010/main" val="0"/>
@@ -616,7 +662,7 @@
                   <pic:spPr bwMode="auto">
                     <a:xfrm>
                       <a:off x="0" y="0"/>
-                      <a:ext cx="5242560" cy="3489960"/>
+                      <a:ext cx="1486385" cy="2253048"/>
                     </a:xfrm>
                     <a:prstGeom prst="rect">
                       <a:avLst/>
@@ -640,16 +686,218 @@
           <w:color w:val="000000" w:themeColor="text1"/>
         </w:rPr>
       </w:pPr>
+      <w:proofErr w:type="spellStart"/>
+      <w:r>
+        <w:rPr>
+          <w:rFonts w:ascii="Aptos" w:eastAsia="Aptos" w:hAnsi="Aptos" w:cs="Aptos"/>
+          <w:i/>
+          <w:iCs/>
+          <w:color w:val="000000" w:themeColor="text1"/>
+        </w:rPr>
+        <w:t>Ponyo</w:t>
+      </w:r>
+      <w:proofErr w:type="spellEnd"/>
+      <w:r>
+        <w:rPr>
+          <w:rFonts w:ascii="Aptos" w:eastAsia="Aptos" w:hAnsi="Aptos" w:cs="Aptos"/>
+          <w:color w:val="000000" w:themeColor="text1"/>
+        </w:rPr>
+        <w:t xml:space="preserve"> fala sobre amizade, inocência, a curiosidade das crianças e a conexão vital entre o ser humano e o meio ambiente. A história gira em torno de uma </w:t>
+      </w:r>
+      <w:proofErr w:type="spellStart"/>
+      <w:r>
+        <w:rPr>
+          <w:rFonts w:ascii="Aptos" w:eastAsia="Aptos" w:hAnsi="Aptos" w:cs="Aptos"/>
+          <w:color w:val="000000" w:themeColor="text1"/>
+        </w:rPr>
+        <w:t>peixinha</w:t>
+      </w:r>
+      <w:proofErr w:type="spellEnd"/>
+      <w:r>
+        <w:rPr>
+          <w:rFonts w:ascii="Aptos" w:eastAsia="Aptos" w:hAnsi="Aptos" w:cs="Aptos"/>
+          <w:color w:val="000000" w:themeColor="text1"/>
+        </w:rPr>
+        <w:t xml:space="preserve"> mágica chamada </w:t>
+      </w:r>
+      <w:proofErr w:type="spellStart"/>
+      <w:r>
+        <w:rPr>
+          <w:rFonts w:ascii="Aptos" w:eastAsia="Aptos" w:hAnsi="Aptos" w:cs="Aptos"/>
+          <w:color w:val="000000" w:themeColor="text1"/>
+        </w:rPr>
+        <w:t>Ponyo</w:t>
+      </w:r>
+      <w:proofErr w:type="spellEnd"/>
+      <w:r>
+        <w:rPr>
+          <w:rFonts w:ascii="Aptos" w:eastAsia="Aptos" w:hAnsi="Aptos" w:cs="Aptos"/>
+          <w:color w:val="000000" w:themeColor="text1"/>
+        </w:rPr>
+        <w:t xml:space="preserve">, filha de um poderoso feiticeiro dos mares e de uma deusa marinha. Quando </w:t>
+      </w:r>
+      <w:proofErr w:type="spellStart"/>
+      <w:r>
+        <w:rPr>
+          <w:rFonts w:ascii="Aptos" w:eastAsia="Aptos" w:hAnsi="Aptos" w:cs="Aptos"/>
+          <w:color w:val="000000" w:themeColor="text1"/>
+        </w:rPr>
+        <w:t>Ponyo</w:t>
+      </w:r>
+      <w:proofErr w:type="spellEnd"/>
+      <w:r>
+        <w:rPr>
+          <w:rFonts w:ascii="Aptos" w:eastAsia="Aptos" w:hAnsi="Aptos" w:cs="Aptos"/>
+          <w:color w:val="000000" w:themeColor="text1"/>
+        </w:rPr>
+        <w:t xml:space="preserve"> conhece </w:t>
+      </w:r>
+      <w:proofErr w:type="spellStart"/>
+      <w:r>
+        <w:rPr>
+          <w:rFonts w:ascii="Aptos" w:eastAsia="Aptos" w:hAnsi="Aptos" w:cs="Aptos"/>
+          <w:color w:val="000000" w:themeColor="text1"/>
+        </w:rPr>
+        <w:t>Sosuke</w:t>
+      </w:r>
+      <w:proofErr w:type="spellEnd"/>
+      <w:r>
+        <w:rPr>
+          <w:rFonts w:ascii="Aptos" w:eastAsia="Aptos" w:hAnsi="Aptos" w:cs="Aptos"/>
+          <w:color w:val="000000" w:themeColor="text1"/>
+        </w:rPr>
+        <w:t xml:space="preserve">, um menino gentil da superfície, nasce entre eles um vínculo forte e espontâneo, despertando em </w:t>
+      </w:r>
+      <w:proofErr w:type="spellStart"/>
+      <w:r>
+        <w:rPr>
+          <w:rFonts w:ascii="Aptos" w:eastAsia="Aptos" w:hAnsi="Aptos" w:cs="Aptos"/>
+          <w:color w:val="000000" w:themeColor="text1"/>
+        </w:rPr>
+        <w:t>Ponyo</w:t>
+      </w:r>
+      <w:proofErr w:type="spellEnd"/>
+      <w:r>
+        <w:rPr>
+          <w:rFonts w:ascii="Aptos" w:eastAsia="Aptos" w:hAnsi="Aptos" w:cs="Aptos"/>
+          <w:color w:val="000000" w:themeColor="text1"/>
+        </w:rPr>
+        <w:t xml:space="preserve"> o desejo de se tornar humana para estar ao lado de seu novo amigo. Esse desejo, porém, acaba desencadeando uma série de eventos mágicos e desastres naturais que colocam em risco o equilíbrio delicado entre o mundo marinho e o terrestre, trazendo uma mensagem sobre os perigos de interferir no curso natural da vida e na natureza.</w:t>
+      </w:r>
+    </w:p>
+    <w:p>
+      <w:pPr>
+        <w:rPr>
+          <w:rFonts w:ascii="Aptos" w:eastAsia="Aptos" w:hAnsi="Aptos" w:cs="Aptos"/>
+          <w:color w:val="000000" w:themeColor="text1"/>
+        </w:rPr>
+      </w:pPr>
+      <w:r>
+        <w:rPr>
+          <w:rFonts w:ascii="Aptos" w:eastAsia="Aptos" w:hAnsi="Aptos" w:cs="Aptos"/>
+          <w:color w:val="000000" w:themeColor="text1"/>
+        </w:rPr>
+        <w:t xml:space="preserve">Miyazaki usa essa narrativa para explorar a beleza, a imensidão e a fragilidade dos oceanos, reforçando a importância de cuidarmos dos nossos recursos naturais e respeitarmos os ciclos da Terra para manter a harmonia no planeta. A jornada de </w:t>
+      </w:r>
+      <w:proofErr w:type="spellStart"/>
+      <w:r>
+        <w:rPr>
+          <w:rFonts w:ascii="Aptos" w:eastAsia="Aptos" w:hAnsi="Aptos" w:cs="Aptos"/>
+          <w:color w:val="000000" w:themeColor="text1"/>
+        </w:rPr>
+        <w:t>Ponyo</w:t>
+      </w:r>
+      <w:proofErr w:type="spellEnd"/>
+      <w:r>
+        <w:rPr>
+          <w:rFonts w:ascii="Aptos" w:eastAsia="Aptos" w:hAnsi="Aptos" w:cs="Aptos"/>
+          <w:color w:val="000000" w:themeColor="text1"/>
+        </w:rPr>
+        <w:t xml:space="preserve"> e </w:t>
+      </w:r>
+      <w:proofErr w:type="spellStart"/>
+      <w:r>
+        <w:rPr>
+          <w:rFonts w:ascii="Aptos" w:eastAsia="Aptos" w:hAnsi="Aptos" w:cs="Aptos"/>
+          <w:color w:val="000000" w:themeColor="text1"/>
+        </w:rPr>
+        <w:t>Sosuke</w:t>
+      </w:r>
+      <w:proofErr w:type="spellEnd"/>
+      <w:r>
+        <w:rPr>
+          <w:rFonts w:ascii="Aptos" w:eastAsia="Aptos" w:hAnsi="Aptos" w:cs="Aptos"/>
+          <w:color w:val="000000" w:themeColor="text1"/>
+        </w:rPr>
+        <w:t xml:space="preserve"> também simboliza a conexão intrínseca entre os seres vivos e o impacto das ações humanas sobre o meio ambiente.</w:t>
+      </w:r>
+    </w:p>
+    <w:p>
+      <w:pPr>
+        <w:rPr>
+          <w:rFonts w:ascii="Aptos" w:eastAsia="Aptos" w:hAnsi="Aptos" w:cs="Aptos"/>
+          <w:color w:val="000000" w:themeColor="text1"/>
+        </w:rPr>
+      </w:pPr>
+      <w:r>
+        <w:rPr>
+          <w:rFonts w:ascii="Aptos" w:eastAsia="Aptos" w:hAnsi="Aptos" w:cs="Aptos"/>
+          <w:b/>
+          <w:bCs/>
+          <w:color w:val="000000" w:themeColor="text1"/>
+        </w:rPr>
+        <w:t>Curiosidade</w:t>
+      </w:r>
+      <w:r>
+        <w:rPr>
+          <w:rFonts w:ascii="Aptos" w:eastAsia="Aptos" w:hAnsi="Aptos" w:cs="Aptos"/>
+          <w:color w:val="000000" w:themeColor="text1"/>
+        </w:rPr>
+        <w:t xml:space="preserve">: Em </w:t>
+      </w:r>
+      <w:proofErr w:type="spellStart"/>
+      <w:r>
+        <w:rPr>
+          <w:rFonts w:ascii="Aptos" w:eastAsia="Aptos" w:hAnsi="Aptos" w:cs="Aptos"/>
+          <w:i/>
+          <w:iCs/>
+          <w:color w:val="000000" w:themeColor="text1"/>
+        </w:rPr>
+        <w:t>Ponyo</w:t>
+      </w:r>
+      <w:proofErr w:type="spellEnd"/>
+      <w:r>
+        <w:rPr>
+          <w:rFonts w:ascii="Aptos" w:eastAsia="Aptos" w:hAnsi="Aptos" w:cs="Aptos"/>
+          <w:color w:val="000000" w:themeColor="text1"/>
+        </w:rPr>
+        <w:t xml:space="preserve">, Miyazaki escolheu uma abordagem artesanal e tradicional para a animação, optando por técnicas mais manuais, como aquarela e desenhos feitos à mão em vez de animação digital. Ele queria capturar a fluidez e vivacidade do mar, além da leveza e do espírito da história. Esse processo </w:t>
+      </w:r>
+      <w:r>
+        <w:rPr>
+          <w:rFonts w:ascii="Aptos" w:eastAsia="Aptos" w:hAnsi="Aptos" w:cs="Aptos"/>
+          <w:color w:val="000000" w:themeColor="text1"/>
+        </w:rPr>
+        <w:lastRenderedPageBreak/>
+        <w:t>minucioso resultou em um visual único e encantador, com um toque quase mágico e uma textura suave, que intensifica a sensação de que o mar e a natureza têm vida própria. Essa estética única contribui para o encanto do filme e reforça a ideia de que a natureza é algo precioso, vivo e em constante movimento.</w:t>
+      </w:r>
+    </w:p>
+    <w:p>
+      <w:pPr>
+        <w:rPr>
+          <w:rFonts w:ascii="Aptos" w:eastAsia="Aptos" w:hAnsi="Aptos" w:cs="Aptos"/>
+          <w:color w:val="000000" w:themeColor="text1"/>
+        </w:rPr>
+      </w:pPr>
       <w:r>
         <w:rPr>
           <w:noProof/>
         </w:rPr>
-        <w:lastRenderedPageBreak/>
         <w:drawing>
-          <wp:inline distT="0" distB="0" distL="0" distR="0" wp14:anchorId="7ADA62B4" wp14:editId="5AACCCBE">
+          <wp:inline distT="0" distB="0" distL="0" distR="0" wp14:anchorId="4F813A3C" wp14:editId="7A9E73AA">
             <wp:extent cx="5242560" cy="3489960"/>
             <wp:effectExtent l="0" t="0" r="0" b="0"/>
-            <wp:docPr id="1135275069" name="Imagem 2" descr="Mapa&#10;&#10;Descrição gerada automaticamente com confiança baixa"/>
+            <wp:docPr id="636149050" name="Imagem 1"/>
             <wp:cNvGraphicFramePr>
               <a:graphicFrameLocks xmlns:a="http://schemas.openxmlformats.org/drawingml/2006/main" noChangeAspect="1"/>
             </wp:cNvGraphicFramePr>
@@ -657,7 +905,7 @@
               <a:graphicData uri="http://schemas.openxmlformats.org/drawingml/2006/picture">
                 <pic:pic xmlns:pic="http://schemas.openxmlformats.org/drawingml/2006/picture">
                   <pic:nvPicPr>
-                    <pic:cNvPr id="1135275069" name="Imagem 2" descr="Mapa&#10;&#10;Descrição gerada automaticamente com confiança baixa"/>
+                    <pic:cNvPr id="0" name="Picture 1"/>
                     <pic:cNvPicPr>
                       <a:picLocks noChangeAspect="1" noChangeArrowheads="1"/>
                     </pic:cNvPicPr>
@@ -702,119 +950,15 @@
           <w:color w:val="000000" w:themeColor="text1"/>
         </w:rPr>
       </w:pPr>
-    </w:p>
-    <w:p>
-      <w:pPr>
-        <w:rPr>
-          <w:rFonts w:ascii="Aptos" w:eastAsia="Aptos" w:hAnsi="Aptos" w:cs="Aptos"/>
-          <w:color w:val="000000" w:themeColor="text1"/>
-        </w:rPr>
-      </w:pPr>
-    </w:p>
-    <w:p>
-      <w:pPr>
-        <w:rPr>
-          <w:rFonts w:ascii="Aptos" w:eastAsia="Aptos" w:hAnsi="Aptos" w:cs="Aptos"/>
-          <w:b/>
-          <w:color w:val="0F9ED5" w:themeColor="accent4"/>
-          <w14:textOutline w14:w="0" w14:cap="flat" w14:cmpd="sng" w14:algn="ctr">
-            <w14:noFill/>
-            <w14:prstDash w14:val="solid"/>
-            <w14:round/>
-          </w14:textOutline>
-          <w14:props3d w14:extrusionH="57150" w14:contourW="0" w14:prstMaterial="softEdge">
-            <w14:bevelT w14:w="25400" w14:h="38100" w14:prst="circle"/>
-          </w14:props3d>
-        </w:rPr>
-      </w:pPr>
-      <w:r>
-        <w:rPr>
-          <w:rFonts w:ascii="Aptos" w:eastAsia="Aptos" w:hAnsi="Aptos" w:cs="Aptos"/>
-          <w:b/>
-          <w:color w:val="0F9ED5" w:themeColor="accent4"/>
-          <w14:textOutline w14:w="0" w14:cap="flat" w14:cmpd="sng" w14:algn="ctr">
-            <w14:noFill/>
-            <w14:prstDash w14:val="solid"/>
-            <w14:round/>
-          </w14:textOutline>
-          <w14:props3d w14:extrusionH="57150" w14:contourW="0" w14:prstMaterial="softEdge">
-            <w14:bevelT w14:w="25400" w14:h="38100" w14:prst="circle"/>
-          </w14:props3d>
-        </w:rPr>
-        <w:t>O Menino e a Garça (2023)</w:t>
-      </w:r>
-    </w:p>
-    <w:p>
-      <w:pPr>
-        <w:rPr>
-          <w:rFonts w:ascii="Aptos" w:eastAsia="Aptos" w:hAnsi="Aptos" w:cs="Aptos"/>
-          <w:color w:val="000000" w:themeColor="text1"/>
-        </w:rPr>
-      </w:pPr>
-      <w:r>
-        <w:rPr>
-          <w:rFonts w:ascii="Aptos" w:eastAsia="Aptos" w:hAnsi="Aptos" w:cs="Aptos"/>
-          <w:color w:val="000000" w:themeColor="text1"/>
-        </w:rPr>
-        <w:t xml:space="preserve">Este filme é uma obra mais recente e reflete uma fase mais introspectiva de Miyazaki. </w:t>
-      </w:r>
-      <w:r>
-        <w:rPr>
-          <w:rFonts w:ascii="Aptos" w:eastAsia="Aptos" w:hAnsi="Aptos" w:cs="Aptos"/>
-          <w:i/>
-          <w:iCs/>
-          <w:color w:val="000000" w:themeColor="text1"/>
-        </w:rPr>
-        <w:t>O Menino e a Garça</w:t>
-      </w:r>
-      <w:r>
-        <w:rPr>
-          <w:rFonts w:ascii="Aptos" w:eastAsia="Aptos" w:hAnsi="Aptos" w:cs="Aptos"/>
-          <w:color w:val="000000" w:themeColor="text1"/>
-        </w:rPr>
-        <w:t xml:space="preserve"> traz a história de um garoto que lida com a perda de sua mãe, embarcando em uma jornada cheia de fantasia e autodescoberta. A garça, um personagem misterioso, representa uma espécie de guia ou símbolo de renascimento e esperança, mostrando ao protagonista (e ao público) que a dor faz parte do crescimento, e que a natureza pode oferecer apoio e consolo mesmo nos momentos mais difíceis.</w:t>
-      </w:r>
-    </w:p>
-    <w:p>
-      <w:pPr>
-        <w:rPr>
-          <w:rFonts w:ascii="Aptos" w:eastAsia="Aptos" w:hAnsi="Aptos" w:cs="Aptos"/>
-          <w:color w:val="000000" w:themeColor="text1"/>
-        </w:rPr>
-      </w:pPr>
-      <w:r>
-        <w:rPr>
-          <w:rFonts w:ascii="Aptos" w:eastAsia="Aptos" w:hAnsi="Aptos" w:cs="Aptos"/>
-          <w:color w:val="000000" w:themeColor="text1"/>
-        </w:rPr>
-        <w:t>Curiosidade: Esse filme marca o retorno de Miyazaki à direção após um tempo afastado. A obra é carregada de simbolismo e muitos fãs acreditam que reflete algumas das próprias experiências do diretor, trazendo uma sensibilidade única para questões de luto e superação.</w:t>
-      </w:r>
-    </w:p>
-    <w:p>
-      <w:pPr>
-        <w:rPr>
-          <w:rFonts w:ascii="Aptos" w:eastAsia="Aptos" w:hAnsi="Aptos" w:cs="Aptos"/>
-          <w:color w:val="000000" w:themeColor="text1"/>
-        </w:rPr>
-      </w:pPr>
-    </w:p>
-    <w:p>
-      <w:pPr>
-        <w:rPr>
-          <w:rFonts w:ascii="Aptos" w:eastAsia="Aptos" w:hAnsi="Aptos" w:cs="Aptos"/>
-          <w:color w:val="000000" w:themeColor="text1"/>
-        </w:rPr>
-      </w:pPr>
       <w:r>
         <w:rPr>
           <w:noProof/>
         </w:rPr>
-        <w:lastRenderedPageBreak/>
         <w:drawing>
-          <wp:inline distT="0" distB="0" distL="0" distR="0" wp14:anchorId="3345839A" wp14:editId="285221BB">
-            <wp:extent cx="5400040" cy="3601720"/>
+          <wp:inline distT="0" distB="0" distL="0" distR="0" wp14:anchorId="7ADA62B4" wp14:editId="5AACCCBE">
+            <wp:extent cx="5242560" cy="3489960"/>
             <wp:effectExtent l="0" t="0" r="0" b="0"/>
-            <wp:docPr id="1877100290" name="Imagem 3" descr="The Art Of The Boy And The Heron Book Review ジ・アート・オブ 君たちはどう生きるか ブックレビュー"/>
+            <wp:docPr id="1135275069" name="Imagem 2" descr="Mapa&#10;&#10;Descrição gerada automaticamente com confiança baixa"/>
             <wp:cNvGraphicFramePr>
               <a:graphicFrameLocks xmlns:a="http://schemas.openxmlformats.org/drawingml/2006/main" noChangeAspect="1"/>
             </wp:cNvGraphicFramePr>
@@ -822,7 +966,7 @@
               <a:graphicData uri="http://schemas.openxmlformats.org/drawingml/2006/picture">
                 <pic:pic xmlns:pic="http://schemas.openxmlformats.org/drawingml/2006/picture">
                   <pic:nvPicPr>
-                    <pic:cNvPr id="0" name="Picture 5" descr="The Art Of The Boy And The Heron Book Review ジ・アート・オブ 君たちはどう生きるか ブックレビュー"/>
+                    <pic:cNvPr id="1135275069" name="Imagem 2" descr="Mapa&#10;&#10;Descrição gerada automaticamente com confiança baixa"/>
                     <pic:cNvPicPr>
                       <a:picLocks noChangeAspect="1" noChangeArrowheads="1"/>
                     </pic:cNvPicPr>
@@ -843,7 +987,7 @@
                   <pic:spPr bwMode="auto">
                     <a:xfrm>
                       <a:off x="0" y="0"/>
-                      <a:ext cx="5400040" cy="3601720"/>
+                      <a:ext cx="5242560" cy="3489960"/>
                     </a:xfrm>
                     <a:prstGeom prst="rect">
                       <a:avLst/>
@@ -867,15 +1011,134 @@
           <w:color w:val="000000" w:themeColor="text1"/>
         </w:rPr>
       </w:pPr>
-      <w:r>
-        <w:rPr>
-          <w:noProof/>
+    </w:p>
+    <w:p>
+      <w:pPr>
+        <w:rPr>
+          <w:rFonts w:ascii="Aptos" w:eastAsia="Aptos" w:hAnsi="Aptos" w:cs="Aptos"/>
+          <w:color w:val="000000" w:themeColor="text1"/>
+        </w:rPr>
+      </w:pPr>
+    </w:p>
+    <w:p>
+      <w:pPr>
+        <w:rPr>
+          <w:rFonts w:ascii="Aptos" w:eastAsia="Aptos" w:hAnsi="Aptos" w:cs="Aptos"/>
+          <w:b/>
+          <w:color w:val="0F9ED5" w:themeColor="accent4"/>
+          <w14:textOutline w14:w="0" w14:cap="flat" w14:cmpd="sng" w14:algn="ctr">
+            <w14:noFill/>
+            <w14:prstDash w14:val="solid"/>
+            <w14:round/>
+          </w14:textOutline>
+          <w14:props3d w14:extrusionH="57150" w14:contourW="0" w14:prstMaterial="softEdge">
+            <w14:bevelT w14:w="25400" w14:h="38100" w14:prst="circle"/>
+          </w14:props3d>
+        </w:rPr>
+      </w:pPr>
+    </w:p>
+    <w:p>
+      <w:pPr>
+        <w:rPr>
+          <w:rFonts w:ascii="Aptos" w:eastAsia="Aptos" w:hAnsi="Aptos" w:cs="Aptos"/>
+          <w:b/>
+          <w:color w:val="0F9ED5" w:themeColor="accent4"/>
+          <w14:textOutline w14:w="0" w14:cap="flat" w14:cmpd="sng" w14:algn="ctr">
+            <w14:noFill/>
+            <w14:prstDash w14:val="solid"/>
+            <w14:round/>
+          </w14:textOutline>
+          <w14:props3d w14:extrusionH="57150" w14:contourW="0" w14:prstMaterial="softEdge">
+            <w14:bevelT w14:w="25400" w14:h="38100" w14:prst="circle"/>
+          </w14:props3d>
+        </w:rPr>
+      </w:pPr>
+    </w:p>
+    <w:p>
+      <w:pPr>
+        <w:rPr>
+          <w:rFonts w:ascii="Aptos" w:eastAsia="Aptos" w:hAnsi="Aptos" w:cs="Aptos"/>
+          <w:b/>
+          <w:color w:val="0F9ED5" w:themeColor="accent4"/>
+          <w14:textOutline w14:w="0" w14:cap="flat" w14:cmpd="sng" w14:algn="ctr">
+            <w14:noFill/>
+            <w14:prstDash w14:val="solid"/>
+            <w14:round/>
+          </w14:textOutline>
+          <w14:props3d w14:extrusionH="57150" w14:contourW="0" w14:prstMaterial="softEdge">
+            <w14:bevelT w14:w="25400" w14:h="38100" w14:prst="circle"/>
+          </w14:props3d>
+        </w:rPr>
+      </w:pPr>
+    </w:p>
+    <w:p>
+      <w:pPr>
+        <w:rPr>
+          <w:rFonts w:ascii="Aptos" w:eastAsia="Aptos" w:hAnsi="Aptos" w:cs="Aptos"/>
+          <w:b/>
+          <w:color w:val="0F9ED5" w:themeColor="accent4"/>
+          <w14:textOutline w14:w="0" w14:cap="flat" w14:cmpd="sng" w14:algn="ctr">
+            <w14:noFill/>
+            <w14:prstDash w14:val="solid"/>
+            <w14:round/>
+          </w14:textOutline>
+          <w14:props3d w14:extrusionH="57150" w14:contourW="0" w14:prstMaterial="softEdge">
+            <w14:bevelT w14:w="25400" w14:h="38100" w14:prst="circle"/>
+          </w14:props3d>
+        </w:rPr>
+      </w:pPr>
+      <w:r>
+        <w:rPr>
+          <w:rFonts w:ascii="Aptos" w:eastAsia="Aptos" w:hAnsi="Aptos" w:cs="Aptos"/>
+          <w:b/>
+          <w:color w:val="0F9ED5" w:themeColor="accent4"/>
+          <w14:textOutline w14:w="0" w14:cap="flat" w14:cmpd="sng" w14:algn="ctr">
+            <w14:noFill/>
+            <w14:prstDash w14:val="solid"/>
+            <w14:round/>
+          </w14:textOutline>
+          <w14:props3d w14:extrusionH="57150" w14:contourW="0" w14:prstMaterial="softEdge">
+            <w14:bevelT w14:w="25400" w14:h="38100" w14:prst="circle"/>
+          </w14:props3d>
+        </w:rPr>
+        <w:t>O Menino e a Garça (2023)</w:t>
+      </w:r>
+    </w:p>
+    <w:p>
+      <w:pPr>
+        <w:rPr>
+          <w:rFonts w:ascii="Aptos" w:eastAsia="Aptos" w:hAnsi="Aptos" w:cs="Aptos"/>
+          <w:b/>
+          <w:color w:val="0F9ED5" w:themeColor="accent4"/>
+          <w14:textOutline w14:w="0" w14:cap="flat" w14:cmpd="sng" w14:algn="ctr">
+            <w14:noFill/>
+            <w14:prstDash w14:val="solid"/>
+            <w14:round/>
+          </w14:textOutline>
+          <w14:props3d w14:extrusionH="57150" w14:contourW="0" w14:prstMaterial="softEdge">
+            <w14:bevelT w14:w="25400" w14:h="38100" w14:prst="circle"/>
+          </w14:props3d>
+        </w:rPr>
+      </w:pPr>
+      <w:r>
+        <w:rPr>
+          <w:rFonts w:ascii="Aptos" w:eastAsia="Aptos" w:hAnsi="Aptos" w:cs="Aptos"/>
+          <w:b/>
+          <w:color w:val="0F9ED5" w:themeColor="accent4"/>
+          <w14:textOutline w14:w="0" w14:cap="flat" w14:cmpd="sng" w14:algn="ctr">
+            <w14:noFill/>
+            <w14:prstDash w14:val="solid"/>
+            <w14:round/>
+          </w14:textOutline>
+          <w14:props3d w14:extrusionH="57150" w14:contourW="0" w14:prstMaterial="softEdge">
+            <w14:bevelT w14:w="25400" w14:h="38100" w14:prst="circle"/>
+          </w14:props3d>
         </w:rPr>
         <w:drawing>
-          <wp:inline distT="0" distB="0" distL="0" distR="0" wp14:anchorId="3FAD4FD7" wp14:editId="7B4CD459">
-            <wp:extent cx="5400040" cy="3601720"/>
+          <wp:inline distT="0" distB="0" distL="0" distR="0" wp14:anchorId="001E891F" wp14:editId="2A35AC53">
+            <wp:extent cx="1752600" cy="2615300"/>
             <wp:effectExtent l="0" t="0" r="0" b="0"/>
-            <wp:docPr id="21181276" name="Imagem 4" descr="The Art Of The Boy And The Heron Book Review ジ・アート・オブ 君たちはどう生きるか ブックレビュー"/>
+            <wp:docPr id="1907609448" name="Imagem 4"/>
             <wp:cNvGraphicFramePr>
               <a:graphicFrameLocks xmlns:a="http://schemas.openxmlformats.org/drawingml/2006/main" noChangeAspect="1"/>
             </wp:cNvGraphicFramePr>
@@ -883,13 +1146,13 @@
               <a:graphicData uri="http://schemas.openxmlformats.org/drawingml/2006/picture">
                 <pic:pic xmlns:pic="http://schemas.openxmlformats.org/drawingml/2006/picture">
                   <pic:nvPicPr>
-                    <pic:cNvPr id="0" name="Picture 7" descr="The Art Of The Boy And The Heron Book Review ジ・アート・オブ 君たちはどう生きるか ブックレビュー"/>
+                    <pic:cNvPr id="0" name="Picture 13"/>
                     <pic:cNvPicPr>
                       <a:picLocks noChangeAspect="1" noChangeArrowheads="1"/>
                     </pic:cNvPicPr>
                   </pic:nvPicPr>
                   <pic:blipFill>
-                    <a:blip r:embed="rId9">
+                    <a:blip r:embed="rId9" cstate="print">
                       <a:extLst>
                         <a:ext uri="{28A0092B-C50C-407E-A947-70E740481C1C}">
                           <a14:useLocalDpi xmlns:a14="http://schemas.microsoft.com/office/drawing/2010/main" val="0"/>
@@ -904,7 +1167,7 @@
                   <pic:spPr bwMode="auto">
                     <a:xfrm>
                       <a:off x="0" y="0"/>
-                      <a:ext cx="5400040" cy="3601720"/>
+                      <a:ext cx="1782712" cy="2660234"/>
                     </a:xfrm>
                     <a:prstGeom prst="rect">
                       <a:avLst/>
@@ -925,6 +1188,108 @@
       <w:pPr>
         <w:rPr>
           <w:rFonts w:ascii="Aptos" w:eastAsia="Aptos" w:hAnsi="Aptos" w:cs="Aptos"/>
+          <w:b/>
+          <w:color w:val="0F9ED5" w:themeColor="accent4"/>
+          <w14:textOutline w14:w="0" w14:cap="flat" w14:cmpd="sng" w14:algn="ctr">
+            <w14:noFill/>
+            <w14:prstDash w14:val="solid"/>
+            <w14:round/>
+          </w14:textOutline>
+          <w14:props3d w14:extrusionH="57150" w14:contourW="0" w14:prstMaterial="softEdge">
+            <w14:bevelT w14:w="25400" w14:h="38100" w14:prst="circle"/>
+          </w14:props3d>
+        </w:rPr>
+      </w:pPr>
+    </w:p>
+    <w:p>
+      <w:pPr>
+        <w:rPr>
+          <w:rFonts w:ascii="Aptos" w:eastAsia="Aptos" w:hAnsi="Aptos" w:cs="Aptos"/>
+          <w:color w:val="000000" w:themeColor="text1"/>
+        </w:rPr>
+      </w:pPr>
+      <w:r>
+        <w:rPr>
+          <w:rFonts w:ascii="Aptos" w:eastAsia="Aptos" w:hAnsi="Aptos" w:cs="Aptos"/>
+          <w:color w:val="000000" w:themeColor="text1"/>
+        </w:rPr>
+        <w:t xml:space="preserve">*O Menino e a Garça* é uma obra mais recente que reflete uma fase introspectiva e madura de </w:t>
+      </w:r>
+      <w:proofErr w:type="spellStart"/>
+      <w:r>
+        <w:rPr>
+          <w:rFonts w:ascii="Aptos" w:eastAsia="Aptos" w:hAnsi="Aptos" w:cs="Aptos"/>
+          <w:color w:val="000000" w:themeColor="text1"/>
+        </w:rPr>
+        <w:t>Hayao</w:t>
+      </w:r>
+      <w:proofErr w:type="spellEnd"/>
+      <w:r>
+        <w:rPr>
+          <w:rFonts w:ascii="Aptos" w:eastAsia="Aptos" w:hAnsi="Aptos" w:cs="Aptos"/>
+          <w:color w:val="000000" w:themeColor="text1"/>
+        </w:rPr>
+        <w:t xml:space="preserve"> Miyazaki, marcada por temas profundos de perda, memória e cura. A história segue um jovem garoto que, ao perder a mãe, se vê imerso em sentimentos de dor e solidão. Em sua busca por sentido, ele é guiado por uma garça enigmática que surge como um mensageiro entre mundos, levando-o a uma jornada mágica de autodescoberta e fantasia, onde confronta seus medos, angústias e esperanças.</w:t>
+      </w:r>
+    </w:p>
+    <w:p>
+      <w:pPr>
+        <w:rPr>
+          <w:rFonts w:ascii="Aptos" w:eastAsia="Aptos" w:hAnsi="Aptos" w:cs="Aptos"/>
+          <w:color w:val="000000" w:themeColor="text1"/>
+        </w:rPr>
+      </w:pPr>
+    </w:p>
+    <w:p>
+      <w:pPr>
+        <w:rPr>
+          <w:rFonts w:ascii="Aptos" w:eastAsia="Aptos" w:hAnsi="Aptos" w:cs="Aptos"/>
+          <w:color w:val="000000" w:themeColor="text1"/>
+        </w:rPr>
+      </w:pPr>
+      <w:r>
+        <w:rPr>
+          <w:rFonts w:ascii="Aptos" w:eastAsia="Aptos" w:hAnsi="Aptos" w:cs="Aptos"/>
+          <w:color w:val="000000" w:themeColor="text1"/>
+        </w:rPr>
+        <w:t>A garça, com sua natureza ambígua, serve como guia e símbolo de transformação, sugerindo ao protagonista (e ao público) que a dor e a perda fazem parte do crescimento. Ao longo do caminho, o menino percebe que a natureza, em toda sua grandiosidade e mistério, oferece consolo e inspiração, reforçando que o renascimento é possível mesmo após os momentos mais sombrios.</w:t>
+      </w:r>
+    </w:p>
+    <w:p>
+      <w:pPr>
+        <w:rPr>
+          <w:rFonts w:ascii="Aptos" w:eastAsia="Aptos" w:hAnsi="Aptos" w:cs="Aptos"/>
+          <w:color w:val="000000" w:themeColor="text1"/>
+        </w:rPr>
+      </w:pPr>
+    </w:p>
+    <w:p>
+      <w:pPr>
+        <w:rPr>
+          <w:rFonts w:ascii="Aptos" w:eastAsia="Aptos" w:hAnsi="Aptos" w:cs="Aptos"/>
+          <w:color w:val="000000" w:themeColor="text1"/>
+        </w:rPr>
+      </w:pPr>
+      <w:r>
+        <w:rPr>
+          <w:rFonts w:ascii="Aptos" w:eastAsia="Aptos" w:hAnsi="Aptos" w:cs="Aptos"/>
+          <w:color w:val="000000" w:themeColor="text1"/>
+        </w:rPr>
+        <w:t xml:space="preserve">**Curiosidade**: Este filme marca o retorno de Miyazaki à direção depois de um longo período de afastamento e é carregado de simbolismo. Muitos fãs e críticos interpretam a obra como uma metáfora para as próprias experiências de Miyazaki com o envelhecimento e a reflexão sobre sua trajetória, trazendo uma </w:t>
+      </w:r>
+      <w:r>
+        <w:rPr>
+          <w:rFonts w:ascii="Aptos" w:eastAsia="Aptos" w:hAnsi="Aptos" w:cs="Aptos"/>
+          <w:color w:val="000000" w:themeColor="text1"/>
+        </w:rPr>
+        <w:lastRenderedPageBreak/>
+        <w:t>sensibilidade única às questões de luto, redenção e superação. Miyazaki também usou uma estética mais sombria e contemplativa, com cores suaves e animação detalhada, para criar um mundo quase onírico, onde realidade e fantasia se entrelaçam. A riqueza de detalhes visuais e emocionais torna *O Menino e a Garça* um tributo ao poder da imaginação e à capacidade humana de encontrar esperança em meio às dificuldades.</w:t>
+      </w:r>
+    </w:p>
+    <w:p>
+      <w:pPr>
+        <w:rPr>
+          <w:rFonts w:ascii="Aptos" w:eastAsia="Aptos" w:hAnsi="Aptos" w:cs="Aptos"/>
           <w:color w:val="000000" w:themeColor="text1"/>
         </w:rPr>
       </w:pPr>
@@ -932,12 +1297,11 @@
         <w:rPr>
           <w:noProof/>
         </w:rPr>
-        <w:lastRenderedPageBreak/>
         <w:drawing>
-          <wp:inline distT="0" distB="0" distL="0" distR="0" wp14:anchorId="03529AE0" wp14:editId="69AFB244">
+          <wp:inline distT="0" distB="0" distL="0" distR="0" wp14:anchorId="3345839A" wp14:editId="285221BB">
             <wp:extent cx="5400040" cy="3601720"/>
             <wp:effectExtent l="0" t="0" r="0" b="0"/>
-            <wp:docPr id="1312369560" name="Imagem 5" descr="The Art Of The Boy And The Heron Book Review ジ・アート・オブ 君たちはどう生きるか ブックレビュー"/>
+            <wp:docPr id="1877100290" name="Imagem 3" descr="The Art Of The Boy And The Heron Book Review ジ・アート・オブ 君たちはどう生きるか ブックレビュー"/>
             <wp:cNvGraphicFramePr>
               <a:graphicFrameLocks xmlns:a="http://schemas.openxmlformats.org/drawingml/2006/main" noChangeAspect="1"/>
             </wp:cNvGraphicFramePr>
@@ -945,7 +1309,7 @@
               <a:graphicData uri="http://schemas.openxmlformats.org/drawingml/2006/picture">
                 <pic:pic xmlns:pic="http://schemas.openxmlformats.org/drawingml/2006/picture">
                   <pic:nvPicPr>
-                    <pic:cNvPr id="0" name="Picture 9" descr="The Art Of The Boy And The Heron Book Review ジ・アート・オブ 君たちはどう生きるか ブックレビュー"/>
+                    <pic:cNvPr id="0" name="Picture 5" descr="The Art Of The Boy And The Heron Book Review ジ・アート・オブ 君たちはどう生きるか ブックレビュー"/>
                     <pic:cNvPicPr>
                       <a:picLocks noChangeAspect="1" noChangeArrowheads="1"/>
                     </pic:cNvPicPr>
@@ -995,10 +1359,10 @@
           <w:noProof/>
         </w:rPr>
         <w:drawing>
-          <wp:inline distT="0" distB="0" distL="0" distR="0" wp14:anchorId="37F3D8FF" wp14:editId="28D69A76">
+          <wp:inline distT="0" distB="0" distL="0" distR="0" wp14:anchorId="3FAD4FD7" wp14:editId="7B4CD459">
             <wp:extent cx="5400040" cy="3601720"/>
             <wp:effectExtent l="0" t="0" r="0" b="0"/>
-            <wp:docPr id="1693949302" name="Imagem 6" descr="The Art Of The Boy And The Heron Book Review ジ・アート・オブ 君たちはどう生きるか ブックレビュー"/>
+            <wp:docPr id="21181276" name="Imagem 4" descr="The Art Of The Boy And The Heron Book Review ジ・アート・オブ 君たちはどう生きるか ブックレビュー"/>
             <wp:cNvGraphicFramePr>
               <a:graphicFrameLocks xmlns:a="http://schemas.openxmlformats.org/drawingml/2006/main" noChangeAspect="1"/>
             </wp:cNvGraphicFramePr>
@@ -1006,7 +1370,7 @@
               <a:graphicData uri="http://schemas.openxmlformats.org/drawingml/2006/picture">
                 <pic:pic xmlns:pic="http://schemas.openxmlformats.org/drawingml/2006/picture">
                   <pic:nvPicPr>
-                    <pic:cNvPr id="0" name="Picture 11" descr="The Art Of The Boy And The Heron Book Review ジ・アート・オブ 君たちはどう生きるか ブックレビュー"/>
+                    <pic:cNvPr id="0" name="Picture 7" descr="The Art Of The Boy And The Heron Book Review ジ・アート・オブ 君たちはどう生きるか ブックレビュー"/>
                     <pic:cNvPicPr>
                       <a:picLocks noChangeAspect="1" noChangeArrowheads="1"/>
                     </pic:cNvPicPr>
@@ -1051,6 +1415,129 @@
           <w:color w:val="000000" w:themeColor="text1"/>
         </w:rPr>
       </w:pPr>
+      <w:r>
+        <w:rPr>
+          <w:noProof/>
+        </w:rPr>
+        <w:lastRenderedPageBreak/>
+        <w:drawing>
+          <wp:inline distT="0" distB="0" distL="0" distR="0" wp14:anchorId="03529AE0" wp14:editId="69AFB244">
+            <wp:extent cx="5400040" cy="3601720"/>
+            <wp:effectExtent l="0" t="0" r="0" b="0"/>
+            <wp:docPr id="1312369560" name="Imagem 5" descr="The Art Of The Boy And The Heron Book Review ジ・アート・オブ 君たちはどう生きるか ブックレビュー"/>
+            <wp:cNvGraphicFramePr>
+              <a:graphicFrameLocks xmlns:a="http://schemas.openxmlformats.org/drawingml/2006/main" noChangeAspect="1"/>
+            </wp:cNvGraphicFramePr>
+            <a:graphic xmlns:a="http://schemas.openxmlformats.org/drawingml/2006/main">
+              <a:graphicData uri="http://schemas.openxmlformats.org/drawingml/2006/picture">
+                <pic:pic xmlns:pic="http://schemas.openxmlformats.org/drawingml/2006/picture">
+                  <pic:nvPicPr>
+                    <pic:cNvPr id="0" name="Picture 9" descr="The Art Of The Boy And The Heron Book Review ジ・アート・オブ 君たちはどう生きるか ブックレビュー"/>
+                    <pic:cNvPicPr>
+                      <a:picLocks noChangeAspect="1" noChangeArrowheads="1"/>
+                    </pic:cNvPicPr>
+                  </pic:nvPicPr>
+                  <pic:blipFill>
+                    <a:blip r:embed="rId12">
+                      <a:extLst>
+                        <a:ext uri="{28A0092B-C50C-407E-A947-70E740481C1C}">
+                          <a14:useLocalDpi xmlns:a14="http://schemas.microsoft.com/office/drawing/2010/main" val="0"/>
+                        </a:ext>
+                      </a:extLst>
+                    </a:blip>
+                    <a:srcRect/>
+                    <a:stretch>
+                      <a:fillRect/>
+                    </a:stretch>
+                  </pic:blipFill>
+                  <pic:spPr bwMode="auto">
+                    <a:xfrm>
+                      <a:off x="0" y="0"/>
+                      <a:ext cx="5400040" cy="3601720"/>
+                    </a:xfrm>
+                    <a:prstGeom prst="rect">
+                      <a:avLst/>
+                    </a:prstGeom>
+                    <a:noFill/>
+                    <a:ln>
+                      <a:noFill/>
+                    </a:ln>
+                  </pic:spPr>
+                </pic:pic>
+              </a:graphicData>
+            </a:graphic>
+          </wp:inline>
+        </w:drawing>
+      </w:r>
+    </w:p>
+    <w:p>
+      <w:pPr>
+        <w:rPr>
+          <w:rFonts w:ascii="Aptos" w:eastAsia="Aptos" w:hAnsi="Aptos" w:cs="Aptos"/>
+          <w:color w:val="000000" w:themeColor="text1"/>
+        </w:rPr>
+      </w:pPr>
+      <w:r>
+        <w:rPr>
+          <w:noProof/>
+        </w:rPr>
+        <w:drawing>
+          <wp:inline distT="0" distB="0" distL="0" distR="0" wp14:anchorId="37F3D8FF" wp14:editId="28D69A76">
+            <wp:extent cx="5400040" cy="3601720"/>
+            <wp:effectExtent l="0" t="0" r="0" b="0"/>
+            <wp:docPr id="1693949302" name="Imagem 6" descr="The Art Of The Boy And The Heron Book Review ジ・アート・オブ 君たちはどう生きるか ブックレビュー"/>
+            <wp:cNvGraphicFramePr>
+              <a:graphicFrameLocks xmlns:a="http://schemas.openxmlformats.org/drawingml/2006/main" noChangeAspect="1"/>
+            </wp:cNvGraphicFramePr>
+            <a:graphic xmlns:a="http://schemas.openxmlformats.org/drawingml/2006/main">
+              <a:graphicData uri="http://schemas.openxmlformats.org/drawingml/2006/picture">
+                <pic:pic xmlns:pic="http://schemas.openxmlformats.org/drawingml/2006/picture">
+                  <pic:nvPicPr>
+                    <pic:cNvPr id="0" name="Picture 11" descr="The Art Of The Boy And The Heron Book Review ジ・アート・オブ 君たちはどう生きるか ブックレビュー"/>
+                    <pic:cNvPicPr>
+                      <a:picLocks noChangeAspect="1" noChangeArrowheads="1"/>
+                    </pic:cNvPicPr>
+                  </pic:nvPicPr>
+                  <pic:blipFill>
+                    <a:blip r:embed="rId13">
+                      <a:extLst>
+                        <a:ext uri="{28A0092B-C50C-407E-A947-70E740481C1C}">
+                          <a14:useLocalDpi xmlns:a14="http://schemas.microsoft.com/office/drawing/2010/main" val="0"/>
+                        </a:ext>
+                      </a:extLst>
+                    </a:blip>
+                    <a:srcRect/>
+                    <a:stretch>
+                      <a:fillRect/>
+                    </a:stretch>
+                  </pic:blipFill>
+                  <pic:spPr bwMode="auto">
+                    <a:xfrm>
+                      <a:off x="0" y="0"/>
+                      <a:ext cx="5400040" cy="3601720"/>
+                    </a:xfrm>
+                    <a:prstGeom prst="rect">
+                      <a:avLst/>
+                    </a:prstGeom>
+                    <a:noFill/>
+                    <a:ln>
+                      <a:noFill/>
+                    </a:ln>
+                  </pic:spPr>
+                </pic:pic>
+              </a:graphicData>
+            </a:graphic>
+          </wp:inline>
+        </w:drawing>
+      </w:r>
+    </w:p>
+    <w:p>
+      <w:pPr>
+        <w:rPr>
+          <w:rFonts w:ascii="Aptos" w:eastAsia="Aptos" w:hAnsi="Aptos" w:cs="Aptos"/>
+          <w:color w:val="000000" w:themeColor="text1"/>
+        </w:rPr>
+      </w:pPr>
     </w:p>
     <w:p>
       <w:pPr>
@@ -1076,7 +1563,9 @@
           </w14:props3d>
         </w:rPr>
       </w:pPr>
-      <w:r>
+    </w:p>
+    <w:p>
+      <w:pPr>
         <w:rPr>
           <w:rFonts w:ascii="Aptos" w:eastAsia="Aptos" w:hAnsi="Aptos" w:cs="Aptos"/>
           <w:b/>
@@ -1090,86 +1579,353 @@
             <w14:bevelT w14:w="25400" w14:h="38100" w14:prst="circle"/>
           </w14:props3d>
         </w:rPr>
-        <w:t>Princesa Mononoke (1997)</w:t>
-      </w:r>
-    </w:p>
-    <w:p>
-      <w:pPr>
-        <w:rPr>
-          <w:rFonts w:ascii="Aptos" w:eastAsia="Aptos" w:hAnsi="Aptos" w:cs="Aptos"/>
-          <w:color w:val="000000" w:themeColor="text1"/>
-        </w:rPr>
-      </w:pPr>
-      <w:r>
-        <w:rPr>
-          <w:rFonts w:ascii="Aptos" w:eastAsia="Aptos" w:hAnsi="Aptos" w:cs="Aptos"/>
-          <w:color w:val="000000" w:themeColor="text1"/>
-        </w:rPr>
-        <w:t xml:space="preserve">Considerado uma das obras-primas de Miyazaki, </w:t>
-      </w:r>
-      <w:r>
-        <w:rPr>
-          <w:rFonts w:ascii="Aptos" w:eastAsia="Aptos" w:hAnsi="Aptos" w:cs="Aptos"/>
-          <w:i/>
-          <w:iCs/>
-          <w:color w:val="000000" w:themeColor="text1"/>
-        </w:rPr>
-        <w:t>Princesa Mononoke</w:t>
-      </w:r>
-      <w:r>
-        <w:rPr>
-          <w:rFonts w:ascii="Aptos" w:eastAsia="Aptos" w:hAnsi="Aptos" w:cs="Aptos"/>
-          <w:color w:val="000000" w:themeColor="text1"/>
-        </w:rPr>
-        <w:t xml:space="preserve"> explora a relação conflituosa entre o progresso humano e a preservação da natureza. A </w:t>
-      </w:r>
-      <w:r>
-        <w:rPr>
-          <w:rFonts w:ascii="Aptos" w:eastAsia="Aptos" w:hAnsi="Aptos" w:cs="Aptos"/>
-          <w:color w:val="000000" w:themeColor="text1"/>
+      </w:pPr>
+    </w:p>
+    <w:p>
+      <w:pPr>
+        <w:rPr>
+          <w:rFonts w:ascii="Aptos" w:eastAsia="Aptos" w:hAnsi="Aptos" w:cs="Aptos"/>
+          <w:b/>
+          <w:color w:val="0F9ED5" w:themeColor="accent4"/>
+          <w14:textOutline w14:w="0" w14:cap="flat" w14:cmpd="sng" w14:algn="ctr">
+            <w14:noFill/>
+            <w14:prstDash w14:val="solid"/>
+            <w14:round/>
+          </w14:textOutline>
+          <w14:props3d w14:extrusionH="57150" w14:contourW="0" w14:prstMaterial="softEdge">
+            <w14:bevelT w14:w="25400" w14:h="38100" w14:prst="circle"/>
+          </w14:props3d>
+        </w:rPr>
+      </w:pPr>
+      <w:r>
+        <w:rPr>
+          <w:rFonts w:ascii="Aptos" w:eastAsia="Aptos" w:hAnsi="Aptos" w:cs="Aptos"/>
+          <w:b/>
+          <w:color w:val="0F9ED5" w:themeColor="accent4"/>
+          <w14:textOutline w14:w="0" w14:cap="flat" w14:cmpd="sng" w14:algn="ctr">
+            <w14:noFill/>
+            <w14:prstDash w14:val="solid"/>
+            <w14:round/>
+          </w14:textOutline>
+          <w14:props3d w14:extrusionH="57150" w14:contourW="0" w14:prstMaterial="softEdge">
+            <w14:bevelT w14:w="25400" w14:h="38100" w14:prst="circle"/>
+          </w14:props3d>
         </w:rPr>
         <w:lastRenderedPageBreak/>
-        <w:t>trama se passa num Japão feudal e gira em torno do confronto entre uma cidade industrial e as criaturas místicas da floresta. Miyazaki não se limita a pintar heróis ou vilões; ele quer mostrar que todos os lados têm razões válidas e complexas, e que o verdadeiro desafio está em encontrar um equilíbrio sustentável. A mensagem ambientalista é forte: é preciso reconhecer os limites da natureza e respeitar o espaço de cada ser, humano ou não.</w:t>
-      </w:r>
-    </w:p>
-    <w:p>
-      <w:pPr>
-        <w:rPr>
-          <w:rFonts w:ascii="Aptos" w:eastAsia="Aptos" w:hAnsi="Aptos" w:cs="Aptos"/>
-          <w:color w:val="000000" w:themeColor="text1"/>
-        </w:rPr>
-      </w:pPr>
-      <w:r>
-        <w:rPr>
-          <w:rFonts w:ascii="Aptos" w:eastAsia="Aptos" w:hAnsi="Aptos" w:cs="Aptos"/>
-          <w:color w:val="000000" w:themeColor="text1"/>
-        </w:rPr>
-        <w:t xml:space="preserve">Curiosidade: Esse filme foi um marco tanto para o Ghibli quanto para a animação japonesa no Ocidente. </w:t>
-      </w:r>
-      <w:r>
-        <w:rPr>
-          <w:rFonts w:ascii="Aptos" w:eastAsia="Aptos" w:hAnsi="Aptos" w:cs="Aptos"/>
-          <w:i/>
-          <w:iCs/>
-          <w:color w:val="000000" w:themeColor="text1"/>
-        </w:rPr>
-        <w:t>Princesa Mononoke</w:t>
-      </w:r>
-      <w:r>
-        <w:rPr>
-          <w:rFonts w:ascii="Aptos" w:eastAsia="Aptos" w:hAnsi="Aptos" w:cs="Aptos"/>
-          <w:color w:val="000000" w:themeColor="text1"/>
-        </w:rPr>
-        <w:t xml:space="preserve"> alcançou sucesso mundial e ajudou a abrir portas para o anime fora do Japão, com uma história que desafiava os padrões da época e conquistava diferentes públicos.</w:t>
-      </w:r>
-    </w:p>
-    <w:p>
-      <w:pPr>
-        <w:rPr>
-          <w:rFonts w:ascii="Aptos" w:eastAsia="Aptos" w:hAnsi="Aptos" w:cs="Aptos"/>
-          <w:color w:val="000000" w:themeColor="text1"/>
-        </w:rPr>
-      </w:pPr>
+        <w:t xml:space="preserve">Princesa </w:t>
+      </w:r>
+      <w:proofErr w:type="spellStart"/>
+      <w:r>
+        <w:rPr>
+          <w:rFonts w:ascii="Aptos" w:eastAsia="Aptos" w:hAnsi="Aptos" w:cs="Aptos"/>
+          <w:b/>
+          <w:color w:val="0F9ED5" w:themeColor="accent4"/>
+          <w14:textOutline w14:w="0" w14:cap="flat" w14:cmpd="sng" w14:algn="ctr">
+            <w14:noFill/>
+            <w14:prstDash w14:val="solid"/>
+            <w14:round/>
+          </w14:textOutline>
+          <w14:props3d w14:extrusionH="57150" w14:contourW="0" w14:prstMaterial="softEdge">
+            <w14:bevelT w14:w="25400" w14:h="38100" w14:prst="circle"/>
+          </w14:props3d>
+        </w:rPr>
+        <w:t>Mononoke</w:t>
+      </w:r>
+      <w:proofErr w:type="spellEnd"/>
+      <w:r>
+        <w:rPr>
+          <w:rFonts w:ascii="Aptos" w:eastAsia="Aptos" w:hAnsi="Aptos" w:cs="Aptos"/>
+          <w:b/>
+          <w:color w:val="0F9ED5" w:themeColor="accent4"/>
+          <w14:textOutline w14:w="0" w14:cap="flat" w14:cmpd="sng" w14:algn="ctr">
+            <w14:noFill/>
+            <w14:prstDash w14:val="solid"/>
+            <w14:round/>
+          </w14:textOutline>
+          <w14:props3d w14:extrusionH="57150" w14:contourW="0" w14:prstMaterial="softEdge">
+            <w14:bevelT w14:w="25400" w14:h="38100" w14:prst="circle"/>
+          </w14:props3d>
+        </w:rPr>
+        <w:t xml:space="preserve"> (1997)</w:t>
+      </w:r>
+    </w:p>
+    <w:p>
+      <w:pPr>
+        <w:rPr>
+          <w:rFonts w:ascii="Aptos" w:eastAsia="Aptos" w:hAnsi="Aptos" w:cs="Aptos"/>
+          <w:b/>
+          <w:color w:val="0F9ED5" w:themeColor="accent4"/>
+          <w14:textOutline w14:w="0" w14:cap="flat" w14:cmpd="sng" w14:algn="ctr">
+            <w14:noFill/>
+            <w14:prstDash w14:val="solid"/>
+            <w14:round/>
+          </w14:textOutline>
+          <w14:props3d w14:extrusionH="57150" w14:contourW="0" w14:prstMaterial="softEdge">
+            <w14:bevelT w14:w="25400" w14:h="38100" w14:prst="circle"/>
+          </w14:props3d>
+        </w:rPr>
+      </w:pPr>
+      <w:r>
+        <w:rPr>
+          <w:rFonts w:ascii="Aptos" w:eastAsia="Aptos" w:hAnsi="Aptos" w:cs="Aptos"/>
+          <w:b/>
+          <w:color w:val="0F9ED5" w:themeColor="accent4"/>
+          <w14:textOutline w14:w="0" w14:cap="flat" w14:cmpd="sng" w14:algn="ctr">
+            <w14:noFill/>
+            <w14:prstDash w14:val="solid"/>
+            <w14:round/>
+          </w14:textOutline>
+          <w14:props3d w14:extrusionH="57150" w14:contourW="0" w14:prstMaterial="softEdge">
+            <w14:bevelT w14:w="25400" w14:h="38100" w14:prst="circle"/>
+          </w14:props3d>
+        </w:rPr>
+        <w:drawing>
+          <wp:inline distT="0" distB="0" distL="0" distR="0" wp14:anchorId="4B43BA94" wp14:editId="6BFB7EA0">
+            <wp:extent cx="1582057" cy="2373086"/>
+            <wp:effectExtent l="0" t="0" r="0" b="8255"/>
+            <wp:docPr id="552704894" name="Imagem 6"/>
+            <wp:cNvGraphicFramePr>
+              <a:graphicFrameLocks xmlns:a="http://schemas.openxmlformats.org/drawingml/2006/main" noChangeAspect="1"/>
+            </wp:cNvGraphicFramePr>
+            <a:graphic xmlns:a="http://schemas.openxmlformats.org/drawingml/2006/main">
+              <a:graphicData uri="http://schemas.openxmlformats.org/drawingml/2006/picture">
+                <pic:pic xmlns:pic="http://schemas.openxmlformats.org/drawingml/2006/picture">
+                  <pic:nvPicPr>
+                    <pic:cNvPr id="0" name="Picture 20"/>
+                    <pic:cNvPicPr>
+                      <a:picLocks noChangeAspect="1" noChangeArrowheads="1"/>
+                    </pic:cNvPicPr>
+                  </pic:nvPicPr>
+                  <pic:blipFill>
+                    <a:blip r:embed="rId14" cstate="print">
+                      <a:extLst>
+                        <a:ext uri="{28A0092B-C50C-407E-A947-70E740481C1C}">
+                          <a14:useLocalDpi xmlns:a14="http://schemas.microsoft.com/office/drawing/2010/main" val="0"/>
+                        </a:ext>
+                      </a:extLst>
+                    </a:blip>
+                    <a:srcRect/>
+                    <a:stretch>
+                      <a:fillRect/>
+                    </a:stretch>
+                  </pic:blipFill>
+                  <pic:spPr bwMode="auto">
+                    <a:xfrm>
+                      <a:off x="0" y="0"/>
+                      <a:ext cx="1593536" cy="2390304"/>
+                    </a:xfrm>
+                    <a:prstGeom prst="rect">
+                      <a:avLst/>
+                    </a:prstGeom>
+                    <a:noFill/>
+                    <a:ln>
+                      <a:noFill/>
+                    </a:ln>
+                  </pic:spPr>
+                </pic:pic>
+              </a:graphicData>
+            </a:graphic>
+          </wp:inline>
+        </w:drawing>
+      </w:r>
+    </w:p>
+    <w:p>
+      <w:pPr>
+        <w:rPr>
+          <w:rFonts w:ascii="Aptos" w:eastAsia="Aptos" w:hAnsi="Aptos" w:cs="Aptos"/>
+          <w:b/>
+          <w:color w:val="0F9ED5" w:themeColor="accent4"/>
+          <w14:textOutline w14:w="0" w14:cap="flat" w14:cmpd="sng" w14:algn="ctr">
+            <w14:noFill/>
+            <w14:prstDash w14:val="solid"/>
+            <w14:round/>
+          </w14:textOutline>
+          <w14:props3d w14:extrusionH="57150" w14:contourW="0" w14:prstMaterial="softEdge">
+            <w14:bevelT w14:w="25400" w14:h="38100" w14:prst="circle"/>
+          </w14:props3d>
+        </w:rPr>
+      </w:pPr>
+    </w:p>
+    <w:p>
+      <w:pPr>
+        <w:rPr>
+          <w:rFonts w:ascii="Aptos" w:eastAsia="Aptos" w:hAnsi="Aptos" w:cs="Aptos"/>
+          <w:color w:val="000000" w:themeColor="text1"/>
+        </w:rPr>
+      </w:pPr>
+      <w:r>
+        <w:rPr>
+          <w:rFonts w:ascii="Aptos" w:eastAsia="Aptos" w:hAnsi="Aptos" w:cs="Aptos"/>
+          <w:color w:val="000000" w:themeColor="text1"/>
+        </w:rPr>
+        <w:t xml:space="preserve">Considerado uma das grandes obras-primas de Miyazaki, *Princesa </w:t>
+      </w:r>
+      <w:proofErr w:type="spellStart"/>
+      <w:r>
+        <w:rPr>
+          <w:rFonts w:ascii="Aptos" w:eastAsia="Aptos" w:hAnsi="Aptos" w:cs="Aptos"/>
+          <w:color w:val="000000" w:themeColor="text1"/>
+        </w:rPr>
+        <w:t>Mononoke</w:t>
+      </w:r>
+      <w:proofErr w:type="spellEnd"/>
+      <w:r>
+        <w:rPr>
+          <w:rFonts w:ascii="Aptos" w:eastAsia="Aptos" w:hAnsi="Aptos" w:cs="Aptos"/>
+          <w:color w:val="000000" w:themeColor="text1"/>
+        </w:rPr>
+        <w:t xml:space="preserve">* explora a relação complexa e frequentemente conflituosa entre o progresso humano e a preservação da natureza. A trama se desenrola no Japão feudal, onde o jovem guerreiro </w:t>
+      </w:r>
+      <w:proofErr w:type="spellStart"/>
+      <w:r>
+        <w:rPr>
+          <w:rFonts w:ascii="Aptos" w:eastAsia="Aptos" w:hAnsi="Aptos" w:cs="Aptos"/>
+          <w:color w:val="000000" w:themeColor="text1"/>
+        </w:rPr>
+        <w:t>Ashitaka</w:t>
+      </w:r>
+      <w:proofErr w:type="spellEnd"/>
+      <w:r>
+        <w:rPr>
+          <w:rFonts w:ascii="Aptos" w:eastAsia="Aptos" w:hAnsi="Aptos" w:cs="Aptos"/>
+          <w:color w:val="000000" w:themeColor="text1"/>
+        </w:rPr>
+        <w:t xml:space="preserve"> tenta mediar o confronto entre uma cidade industrial crescente e as antigas divindades e criaturas místicas da floresta, lideradas por San, a Princesa </w:t>
+      </w:r>
+      <w:proofErr w:type="spellStart"/>
+      <w:r>
+        <w:rPr>
+          <w:rFonts w:ascii="Aptos" w:eastAsia="Aptos" w:hAnsi="Aptos" w:cs="Aptos"/>
+          <w:color w:val="000000" w:themeColor="text1"/>
+        </w:rPr>
+        <w:t>Mononoke</w:t>
+      </w:r>
+      <w:proofErr w:type="spellEnd"/>
+      <w:r>
+        <w:rPr>
+          <w:rFonts w:ascii="Aptos" w:eastAsia="Aptos" w:hAnsi="Aptos" w:cs="Aptos"/>
+          <w:color w:val="000000" w:themeColor="text1"/>
+        </w:rPr>
+        <w:t xml:space="preserve">. Em vez de definir heróis e vilões tradicionais, Miyazaki apresenta personagens multifacetados, com motivações próprias e válidas: Lady </w:t>
+      </w:r>
+      <w:proofErr w:type="spellStart"/>
+      <w:r>
+        <w:rPr>
+          <w:rFonts w:ascii="Aptos" w:eastAsia="Aptos" w:hAnsi="Aptos" w:cs="Aptos"/>
+          <w:color w:val="000000" w:themeColor="text1"/>
+        </w:rPr>
+        <w:t>Eboshi</w:t>
+      </w:r>
+      <w:proofErr w:type="spellEnd"/>
+      <w:r>
+        <w:rPr>
+          <w:rFonts w:ascii="Aptos" w:eastAsia="Aptos" w:hAnsi="Aptos" w:cs="Aptos"/>
+          <w:color w:val="000000" w:themeColor="text1"/>
+        </w:rPr>
+        <w:t>, líder da cidade industrial, busca prosperidade e segurança para seu povo, enquanto San luta para proteger sua floresta da destruição.</w:t>
+      </w:r>
+    </w:p>
+    <w:p>
+      <w:pPr>
+        <w:rPr>
+          <w:rFonts w:ascii="Aptos" w:eastAsia="Aptos" w:hAnsi="Aptos" w:cs="Aptos"/>
+          <w:color w:val="000000" w:themeColor="text1"/>
+        </w:rPr>
+      </w:pPr>
+    </w:p>
+    <w:p>
+      <w:pPr>
+        <w:rPr>
+          <w:rFonts w:ascii="Aptos" w:eastAsia="Aptos" w:hAnsi="Aptos" w:cs="Aptos"/>
+          <w:color w:val="000000" w:themeColor="text1"/>
+        </w:rPr>
+      </w:pPr>
+      <w:r>
+        <w:rPr>
+          <w:rFonts w:ascii="Aptos" w:eastAsia="Aptos" w:hAnsi="Aptos" w:cs="Aptos"/>
+          <w:color w:val="000000" w:themeColor="text1"/>
+        </w:rPr>
+        <w:t>Essa abordagem revela o desejo de Miyazaki de mostrar que a verdadeira batalha está em encontrar um equilíbrio sustentável entre desenvolvimento e respeito ao meio ambiente. O filme carrega uma mensagem ambientalista poderosa, enfatizando a necessidade de reconhecer os limites da natureza e de coexistir de maneira harmoniosa, respeitando o espaço e a importância de cada ser, humano ou não.</w:t>
+      </w:r>
+    </w:p>
+    <w:p>
+      <w:pPr>
+        <w:rPr>
+          <w:rFonts w:ascii="Aptos" w:eastAsia="Aptos" w:hAnsi="Aptos" w:cs="Aptos"/>
+          <w:color w:val="000000" w:themeColor="text1"/>
+        </w:rPr>
+      </w:pPr>
+    </w:p>
+    <w:p>
+      <w:pPr>
+        <w:rPr>
+          <w:rFonts w:ascii="Aptos" w:eastAsia="Aptos" w:hAnsi="Aptos" w:cs="Aptos"/>
+          <w:color w:val="000000" w:themeColor="text1"/>
+        </w:rPr>
+      </w:pPr>
+      <w:r>
+        <w:rPr>
+          <w:rFonts w:ascii="Aptos" w:eastAsia="Aptos" w:hAnsi="Aptos" w:cs="Aptos"/>
+          <w:color w:val="000000" w:themeColor="text1"/>
+        </w:rPr>
+        <w:t xml:space="preserve">**Curiosidade**: *Princesa </w:t>
+      </w:r>
+      <w:proofErr w:type="spellStart"/>
+      <w:r>
+        <w:rPr>
+          <w:rFonts w:ascii="Aptos" w:eastAsia="Aptos" w:hAnsi="Aptos" w:cs="Aptos"/>
+          <w:color w:val="000000" w:themeColor="text1"/>
+        </w:rPr>
+        <w:t>Mononoke</w:t>
+      </w:r>
+      <w:proofErr w:type="spellEnd"/>
+      <w:r>
+        <w:rPr>
+          <w:rFonts w:ascii="Aptos" w:eastAsia="Aptos" w:hAnsi="Aptos" w:cs="Aptos"/>
+          <w:color w:val="000000" w:themeColor="text1"/>
+        </w:rPr>
+        <w:t xml:space="preserve">* foi um marco para o Studio </w:t>
+      </w:r>
+      <w:proofErr w:type="spellStart"/>
+      <w:r>
+        <w:rPr>
+          <w:rFonts w:ascii="Aptos" w:eastAsia="Aptos" w:hAnsi="Aptos" w:cs="Aptos"/>
+          <w:color w:val="000000" w:themeColor="text1"/>
+        </w:rPr>
+        <w:t>Ghibli</w:t>
+      </w:r>
+      <w:proofErr w:type="spellEnd"/>
+      <w:r>
+        <w:rPr>
+          <w:rFonts w:ascii="Aptos" w:eastAsia="Aptos" w:hAnsi="Aptos" w:cs="Aptos"/>
+          <w:color w:val="000000" w:themeColor="text1"/>
+        </w:rPr>
+        <w:t xml:space="preserve"> e para a animação japonesa no cenário global. Ao conquistar sucesso mundial, a obra ajudou a abrir portas para o anime no Ocidente e demonstrou que filmes de animação podiam abordar temas maduros e complexos. Com seu visual impressionante, narrativa rica e temas universais, *Princesa </w:t>
+      </w:r>
+      <w:proofErr w:type="spellStart"/>
+      <w:r>
+        <w:rPr>
+          <w:rFonts w:ascii="Aptos" w:eastAsia="Aptos" w:hAnsi="Aptos" w:cs="Aptos"/>
+          <w:color w:val="000000" w:themeColor="text1"/>
+        </w:rPr>
+        <w:t>Mononoke</w:t>
+      </w:r>
+      <w:proofErr w:type="spellEnd"/>
+      <w:r>
+        <w:rPr>
+          <w:rFonts w:ascii="Aptos" w:eastAsia="Aptos" w:hAnsi="Aptos" w:cs="Aptos"/>
+          <w:color w:val="000000" w:themeColor="text1"/>
+        </w:rPr>
+        <w:t xml:space="preserve">* transcendeu barreiras culturais e cativou audiências ao redor do mundo, solidificando Miyazaki como um dos mestres da animação. A produção foi, na </w:t>
+      </w:r>
+      <w:r>
+        <w:rPr>
+          <w:rFonts w:ascii="Aptos" w:eastAsia="Aptos" w:hAnsi="Aptos" w:cs="Aptos"/>
+          <w:color w:val="000000" w:themeColor="text1"/>
+        </w:rPr>
+        <w:lastRenderedPageBreak/>
+        <w:t>época, o filme mais caro do estúdio, e sua atenção minuciosa aos detalhes ajudou a estabelecer um novo patamar para a animação.</w:t>
+      </w:r>
     </w:p>
     <w:p>
       <w:pPr>
@@ -1200,7 +1956,7 @@
                     </pic:cNvPicPr>
                   </pic:nvPicPr>
                   <pic:blipFill>
-                    <a:blip r:embed="rId12">
+                    <a:blip r:embed="rId15">
                       <a:extLst>
                         <a:ext uri="{28A0092B-C50C-407E-A947-70E740481C1C}">
                           <a14:useLocalDpi xmlns:a14="http://schemas.microsoft.com/office/drawing/2010/main" val="0"/>
@@ -1243,7 +1999,6 @@
         <w:rPr>
           <w:noProof/>
         </w:rPr>
-        <w:lastRenderedPageBreak/>
         <w:drawing>
           <wp:inline distT="0" distB="0" distL="0" distR="0" wp14:anchorId="7EF5D148" wp14:editId="4D176B88">
             <wp:extent cx="5242560" cy="3489960"/>
@@ -1262,7 +2017,7 @@
                     </pic:cNvPicPr>
                   </pic:nvPicPr>
                   <pic:blipFill>
-                    <a:blip r:embed="rId13">
+                    <a:blip r:embed="rId16">
                       <a:extLst>
                         <a:ext uri="{28A0092B-C50C-407E-A947-70E740481C1C}">
                           <a14:useLocalDpi xmlns:a14="http://schemas.microsoft.com/office/drawing/2010/main" val="0"/>
@@ -1305,6 +2060,7 @@
         <w:rPr>
           <w:noProof/>
         </w:rPr>
+        <w:lastRenderedPageBreak/>
         <w:drawing>
           <wp:inline distT="0" distB="0" distL="0" distR="0" wp14:anchorId="6B6694E7" wp14:editId="30B4439F">
             <wp:extent cx="5242560" cy="3489960"/>
@@ -1323,7 +2079,7 @@
                     </pic:cNvPicPr>
                   </pic:nvPicPr>
                   <pic:blipFill>
-                    <a:blip r:embed="rId14">
+                    <a:blip r:embed="rId17">
                       <a:extLst>
                         <a:ext uri="{28A0092B-C50C-407E-A947-70E740481C1C}">
                           <a14:useLocalDpi xmlns:a14="http://schemas.microsoft.com/office/drawing/2010/main" val="0"/>
@@ -1381,6 +2137,7 @@
           <w:rFonts w:ascii="Aptos" w:eastAsia="Aptos" w:hAnsi="Aptos" w:cs="Aptos"/>
         </w:rPr>
       </w:pPr>
+      <w:proofErr w:type="gramStart"/>
       <w:r>
         <w:rPr>
           <w:rFonts w:ascii="Aptos" w:eastAsia="Aptos" w:hAnsi="Aptos" w:cs="Aptos"/>
@@ -1403,7 +2160,34 @@
         <w:rPr>
           <w:rFonts w:ascii="Aptos" w:eastAsia="Aptos" w:hAnsi="Aptos" w:cs="Aptos"/>
         </w:rPr>
-        <w:t>ê escolhi esse tema?</w:t>
+        <w:t>ê</w:t>
+      </w:r>
+      <w:proofErr w:type="gramEnd"/>
+      <w:r>
+        <w:rPr>
+          <w:rFonts w:ascii="Aptos" w:eastAsia="Aptos" w:hAnsi="Aptos" w:cs="Aptos"/>
+        </w:rPr>
+        <w:t xml:space="preserve"> escolhi esse tema?</w:t>
+      </w:r>
+    </w:p>
+    <w:p/>
+    <w:p>
+      <w:r>
+        <w:t xml:space="preserve">Escolhi esse tema porque os filmes de </w:t>
+      </w:r>
+      <w:proofErr w:type="spellStart"/>
+      <w:r>
+        <w:t>Hayao</w:t>
+      </w:r>
+      <w:proofErr w:type="spellEnd"/>
+      <w:r>
+        <w:t xml:space="preserve"> Miyazaki e sua forma de direção sempre me motivaram a ser um artista e me inspiraram profundamente. As obras dele me ajudaram a atravessar momentos difíceis, e vejo em seus filmes uma fonte constante de reflexões humanas profundas e sinceras. A maneira como Miyazaki dirige, desenha e dá vida aos personagens me encanta, pois cada um deles é único, mágico e carrega um pedaço da complexidade humana.</w:t>
+      </w:r>
+    </w:p>
+    <w:p/>
+    <w:p>
+      <w:r>
+        <w:t>Seus filmes são contemplativos, nos convidam a desacelerar e apreciar os detalhes, e isso é algo que admiro muito e busco levar para a minha própria arte. Com este projeto, espero compartilhar essa influência que Miyazaki teve na minha vida e transmitir um pouco do que seus filmes representam para mim, na esperança de que mais pessoas possam se conectar com essas mensagens e, talvez, também encontrar nelas um sentido, inspiração e consolo.</w:t>
       </w:r>
     </w:p>
     <w:p>
@@ -1470,6 +2254,7 @@
       <w:r>
         <w:t xml:space="preserve">Em </w:t>
       </w:r>
+      <w:proofErr w:type="spellStart"/>
       <w:r>
         <w:rPr>
           <w:i/>
@@ -1477,8 +2262,25 @@
         </w:rPr>
         <w:t>Ponyo</w:t>
       </w:r>
-      <w:r>
-        <w:t>, Miyazaki explora o impacto da poluição nos oceanos e como isso afeta a saúde dos seres marinhos e humanos. O filme simboliza o bem-estar humano e ambiental ao retratar Ponyo, um ser mágico do oceano, que enfrenta a poluição causada por atividades humanas. A representação das águas poluídas e da transformação de Ponyo nos mostra como as ações humanas influenciam o equilíbrio ecológico, impactando diretamente nossa saúde e a de futuras gerações.</w:t>
+      <w:proofErr w:type="spellEnd"/>
+      <w:r>
+        <w:t xml:space="preserve">, Miyazaki explora o impacto da poluição nos oceanos e como isso afeta a saúde dos seres marinhos e humanos. O filme simboliza o bem-estar humano e ambiental ao retratar </w:t>
+      </w:r>
+      <w:proofErr w:type="spellStart"/>
+      <w:r>
+        <w:t>Ponyo</w:t>
+      </w:r>
+      <w:proofErr w:type="spellEnd"/>
+      <w:r>
+        <w:t xml:space="preserve">, um ser mágico do oceano, que enfrenta a poluição causada por atividades humanas. A representação das águas poluídas e da transformação de </w:t>
+      </w:r>
+      <w:proofErr w:type="spellStart"/>
+      <w:r>
+        <w:t>Ponyo</w:t>
+      </w:r>
+      <w:proofErr w:type="spellEnd"/>
+      <w:r>
+        <w:t xml:space="preserve"> nos mostra como as ações humanas influenciam o equilíbrio ecológico, impactando diretamente nossa saúde e a de futuras gerações.</w:t>
       </w:r>
     </w:p>
     <w:p>
@@ -1530,6 +2332,7 @@
       </w:r>
     </w:p>
     <w:p>
+      <w:proofErr w:type="spellStart"/>
       <w:r>
         <w:rPr>
           <w:i/>
@@ -1537,8 +2340,17 @@
         </w:rPr>
         <w:t>Ponyo</w:t>
       </w:r>
-      <w:r>
-        <w:t xml:space="preserve"> também destaca a necessidade urgente de proteger os recursos hídricos, ressaltando os perigos das mudanças climáticas para os oceanos e a vida aquática. A relação simbiótica entre Ponyo e o mar reflete a interdependência entre os seres humanos e os ecossistemas naturais, ilustrando como a mudança climática altera o ciclo de vida natural e afeta tanto criaturas marinhas quanto seres humanos.</w:t>
+      <w:proofErr w:type="spellEnd"/>
+      <w:r>
+        <w:t xml:space="preserve"> também destaca a necessidade urgente de proteger os recursos hídricos, ressaltando os perigos das mudanças climáticas para os oceanos e a vida aquática. A relação simbiótica entre </w:t>
+      </w:r>
+      <w:proofErr w:type="spellStart"/>
+      <w:r>
+        <w:t>Ponyo</w:t>
+      </w:r>
+      <w:proofErr w:type="spellEnd"/>
+      <w:r>
+        <w:t xml:space="preserve"> e o mar reflete a interdependência entre os seres humanos e os ecossistemas naturais, ilustrando como a mudança climática altera o ciclo de vida natural e afeta tanto criaturas marinhas quanto seres humanos.</w:t>
       </w:r>
     </w:p>
     <w:p>
@@ -1550,10 +2362,27 @@
           <w:i/>
           <w:iCs/>
         </w:rPr>
-        <w:t>Princesa Mononoke</w:t>
-      </w:r>
-      <w:r>
-        <w:t>, Miyazaki aborda a degradação ambiental e os efeitos das atividades industriais nas florestas e montanhas. A luta entre os humanos e os espíritos da floresta exemplifica o conflito entre desenvolvimento e conservação ambiental. Através do personagem Ashitaka, o filme promove a mensagem de harmonia e coexistência, incentivando a ação contra práticas destrutivas que ameaçam o equilíbrio ambiental.</w:t>
+        <w:t xml:space="preserve">Princesa </w:t>
+      </w:r>
+      <w:proofErr w:type="spellStart"/>
+      <w:r>
+        <w:rPr>
+          <w:i/>
+          <w:iCs/>
+        </w:rPr>
+        <w:t>Mononoke</w:t>
+      </w:r>
+      <w:proofErr w:type="spellEnd"/>
+      <w:r>
+        <w:t xml:space="preserve">, Miyazaki aborda a degradação ambiental e os efeitos das atividades industriais nas florestas e montanhas. A luta entre os humanos e os espíritos da floresta exemplifica o conflito entre desenvolvimento e conservação ambiental. Através do personagem </w:t>
+      </w:r>
+      <w:proofErr w:type="spellStart"/>
+      <w:r>
+        <w:t>Ashitaka</w:t>
+      </w:r>
+      <w:proofErr w:type="spellEnd"/>
+      <w:r>
+        <w:t>, o filme promove a mensagem de harmonia e coexistência, incentivando a ação contra práticas destrutivas que ameaçam o equilíbrio ambiental.</w:t>
       </w:r>
     </w:p>
     <w:p>
@@ -1593,6 +2422,7 @@
       <w:r>
         <w:t xml:space="preserve">O foco em </w:t>
       </w:r>
+      <w:proofErr w:type="spellStart"/>
       <w:r>
         <w:rPr>
           <w:i/>
@@ -1600,6 +2430,7 @@
         </w:rPr>
         <w:t>Ponyo</w:t>
       </w:r>
+      <w:proofErr w:type="spellEnd"/>
       <w:r>
         <w:t xml:space="preserve"> nos mares e na poluição dos oceanos destaca claramente a importância de proteger a vida marinha. A poluição visualizada no filme, com lixo e poluentes ameaçando os habitats marinhos, é um alerta para a degradação dos ecossistemas aquáticos. A escolha de Miyazaki de representar a protagonista como um peixe que deseja viver na superfície também simboliza o desejo dos humanos e da vida marinha de coexistirem em equilíbrio, incentivando o cuidado com a água e a redução de desperdício e contaminação.</w:t>
       </w:r>
@@ -1642,10 +2473,35 @@
           <w:iCs/>
         </w:rPr>
         <w:lastRenderedPageBreak/>
-        <w:t>Princesa Mononoke</w:t>
-      </w:r>
-      <w:r>
-        <w:t xml:space="preserve"> é talvez o filme que mais explicitamente explora este objetivo. A história foca na destruição das florestas e no conflito entre os espíritos da natureza e os humanos, que extraem recursos naturais de forma insustentável. O personagem de Lady Eboshi representa o desenvolvimento humano e suas consequências devastadoras, enquanto San e Ashitaka representam a proteção da natureza e a busca por um equilíbrio entre humanos e o meio ambiente. O filme promove uma mensagem poderosa sobre a importância da conservação das florestas e da biodiversidade.</w:t>
+        <w:t xml:space="preserve">Princesa </w:t>
+      </w:r>
+      <w:proofErr w:type="spellStart"/>
+      <w:r>
+        <w:rPr>
+          <w:i/>
+          <w:iCs/>
+        </w:rPr>
+        <w:t>Mononoke</w:t>
+      </w:r>
+      <w:proofErr w:type="spellEnd"/>
+      <w:r>
+        <w:t xml:space="preserve"> é talvez o filme que mais explicitamente explora este objetivo. A história foca na destruição das florestas e no conflito entre os espíritos da natureza e os humanos, que extraem recursos naturais de forma insustentável. O personagem de Lady </w:t>
+      </w:r>
+      <w:proofErr w:type="spellStart"/>
+      <w:r>
+        <w:t>Eboshi</w:t>
+      </w:r>
+      <w:proofErr w:type="spellEnd"/>
+      <w:r>
+        <w:t xml:space="preserve"> representa o desenvolvimento humano e suas consequências devastadoras, enquanto San e </w:t>
+      </w:r>
+      <w:proofErr w:type="spellStart"/>
+      <w:r>
+        <w:t>Ashitaka</w:t>
+      </w:r>
+      <w:proofErr w:type="spellEnd"/>
+      <w:r>
+        <w:t xml:space="preserve"> representam a proteção da natureza e a busca por um equilíbrio entre humanos e o meio ambiente. O filme promove uma mensagem poderosa sobre a importância da conservação das florestas e da biodiversidade.</w:t>
       </w:r>
     </w:p>
     <w:p/>
@@ -1670,7 +2526,7 @@
                     <pic:cNvPicPr/>
                   </pic:nvPicPr>
                   <pic:blipFill>
-                    <a:blip r:embed="rId15"/>
+                    <a:blip r:embed="rId18"/>
                     <a:stretch>
                       <a:fillRect/>
                     </a:stretch>
@@ -1723,6 +2579,7 @@
       <w:r>
         <w:t xml:space="preserve"> transmitir informações e curiosidades sobre os filmes </w:t>
       </w:r>
+      <w:proofErr w:type="spellStart"/>
       <w:r>
         <w:rPr>
           <w:i/>
@@ -1730,6 +2587,7 @@
         </w:rPr>
         <w:t>Ponyo</w:t>
       </w:r>
+      <w:proofErr w:type="spellEnd"/>
       <w:r>
         <w:t xml:space="preserve">, </w:t>
       </w:r>
@@ -1748,10 +2606,27 @@
           <w:i/>
           <w:iCs/>
         </w:rPr>
-        <w:t>Princesa Mononoke</w:t>
-      </w:r>
-      <w:r>
-        <w:t>, explorando as mensagens ambientais e sociais que o diretor Hayao Miyazaki aborda em suas obras. Por meio de uma análise dos temas centrais desses filmes, que une a arte cinematográfica com questões contemporâneas de sustentabilidade e cuidado com o planeta</w:t>
+        <w:t xml:space="preserve">Princesa </w:t>
+      </w:r>
+      <w:proofErr w:type="spellStart"/>
+      <w:r>
+        <w:rPr>
+          <w:i/>
+          <w:iCs/>
+        </w:rPr>
+        <w:t>Mononoke</w:t>
+      </w:r>
+      <w:proofErr w:type="spellEnd"/>
+      <w:r>
+        <w:t xml:space="preserve">, explorando as mensagens ambientais e sociais que o diretor </w:t>
+      </w:r>
+      <w:proofErr w:type="spellStart"/>
+      <w:r>
+        <w:t>Hayao</w:t>
+      </w:r>
+      <w:proofErr w:type="spellEnd"/>
+      <w:r>
+        <w:t xml:space="preserve"> Miyazaki aborda em suas obras. Por meio de uma análise dos temas centrais desses filmes, que une a arte cinematográfica com questões contemporâneas de sustentabilidade e cuidado com o planeta</w:t>
       </w:r>
       <w:r>
         <w:t xml:space="preserve">, </w:t>
@@ -1835,6 +2710,7 @@
       <w:r>
         <w:t xml:space="preserve">Este projeto propõe uma análise aprofundada dos filmes </w:t>
       </w:r>
+      <w:proofErr w:type="spellStart"/>
       <w:r>
         <w:rPr>
           <w:i/>
@@ -1842,6 +2718,7 @@
         </w:rPr>
         <w:t>Ponyo</w:t>
       </w:r>
+      <w:proofErr w:type="spellEnd"/>
       <w:r>
         <w:t xml:space="preserve">, </w:t>
       </w:r>
@@ -1860,10 +2737,27 @@
           <w:i/>
           <w:iCs/>
         </w:rPr>
-        <w:t>Princesa Mononoke</w:t>
-      </w:r>
-      <w:r>
-        <w:t xml:space="preserve">, com foco nas mensagens ambientais e sociais que permeiam essas obras de Hayao Miyazaki. </w:t>
+        <w:t xml:space="preserve">Princesa </w:t>
+      </w:r>
+      <w:proofErr w:type="spellStart"/>
+      <w:r>
+        <w:rPr>
+          <w:i/>
+          <w:iCs/>
+        </w:rPr>
+        <w:t>Mononoke</w:t>
+      </w:r>
+      <w:proofErr w:type="spellEnd"/>
+      <w:r>
+        <w:t xml:space="preserve">, com foco nas mensagens ambientais e sociais que permeiam essas obras de </w:t>
+      </w:r>
+      <w:proofErr w:type="spellStart"/>
+      <w:r>
+        <w:t>Hayao</w:t>
+      </w:r>
+      <w:proofErr w:type="spellEnd"/>
+      <w:r>
+        <w:t xml:space="preserve"> Miyazaki. </w:t>
       </w:r>
       <w:r>
         <w:t xml:space="preserve">A ideia é mostrar como esses filmes dialogam com questões urgentes como sustentabilidade, preservação da natureza, e bem-estar, conectando-os aos Objetivos de Desenvolvimento Sustentável da ONU. Vou também destacar o impacto do estilo visual de Miyazaki na minha própria jornada artística, desde o desenho até a fotografia, que foram muito influenciados pela estética detalhista e contemplativa de suas obras. Além disso, trarei curiosidades e um pouco da visão cultural que Miyazaki </w:t>
@@ -1884,6 +2778,9 @@
     <w:p/>
     <w:p/>
     <w:p/>
+    <w:p/>
+    <w:p/>
+    <w:p/>
     <w:p>
       <w:pPr>
         <w:pStyle w:val="Ttulo1"/>
@@ -1894,6 +2791,58 @@
           <w:rFonts w:ascii="Aptos" w:eastAsia="Aptos" w:hAnsi="Aptos" w:cs="Aptos"/>
         </w:rPr>
       </w:pPr>
+      <w:r>
+        <w:rPr>
+          <w:rFonts w:ascii="Aptos" w:eastAsia="Aptos" w:hAnsi="Aptos" w:cs="Aptos"/>
+        </w:rPr>
+        <w:lastRenderedPageBreak/>
+        <w:t>Diagrama de Visão</w:t>
+      </w:r>
+      <w:r>
+        <w:rPr>
+          <w:rFonts w:ascii="Aptos" w:eastAsia="Aptos" w:hAnsi="Aptos" w:cs="Aptos"/>
+        </w:rPr>
+        <w:t xml:space="preserve"> do Projeto:</w:t>
+      </w:r>
+    </w:p>
+    <w:p>
+      <w:r>
+        <w:drawing>
+          <wp:inline distT="0" distB="0" distL="0" distR="0" wp14:anchorId="379F652E" wp14:editId="6298F361">
+            <wp:extent cx="5400040" cy="3005455"/>
+            <wp:effectExtent l="0" t="0" r="0" b="4445"/>
+            <wp:docPr id="1595729509" name="Imagem 1"/>
+            <wp:cNvGraphicFramePr>
+              <a:graphicFrameLocks xmlns:a="http://schemas.openxmlformats.org/drawingml/2006/main" noChangeAspect="1"/>
+            </wp:cNvGraphicFramePr>
+            <a:graphic xmlns:a="http://schemas.openxmlformats.org/drawingml/2006/main">
+              <a:graphicData uri="http://schemas.openxmlformats.org/drawingml/2006/picture">
+                <pic:pic xmlns:pic="http://schemas.openxmlformats.org/drawingml/2006/picture">
+                  <pic:nvPicPr>
+                    <pic:cNvPr id="1595729509" name=""/>
+                    <pic:cNvPicPr/>
+                  </pic:nvPicPr>
+                  <pic:blipFill>
+                    <a:blip r:embed="rId19"/>
+                    <a:stretch>
+                      <a:fillRect/>
+                    </a:stretch>
+                  </pic:blipFill>
+                  <pic:spPr>
+                    <a:xfrm>
+                      <a:off x="0" y="0"/>
+                      <a:ext cx="5400040" cy="3005455"/>
+                    </a:xfrm>
+                    <a:prstGeom prst="rect">
+                      <a:avLst/>
+                    </a:prstGeom>
+                  </pic:spPr>
+                </pic:pic>
+              </a:graphicData>
+            </a:graphic>
+          </wp:inline>
+        </w:drawing>
+      </w:r>
     </w:p>
     <w:p>
       <w:pPr>
@@ -1912,7 +2861,6 @@
         <w:t>Backlog do Projeto:</w:t>
       </w:r>
     </w:p>
-    <w:p/>
     <w:p/>
     <w:p>
       <w:pPr>
@@ -1938,7 +2886,7 @@
                     <pic:cNvPicPr/>
                   </pic:nvPicPr>
                   <pic:blipFill>
-                    <a:blip r:embed="rId16"/>
+                    <a:blip r:embed="rId20"/>
                     <a:stretch>
                       <a:fillRect/>
                     </a:stretch>
@@ -2026,6 +2974,7 @@
             <w14:bevelT w14:w="25400" w14:h="38100" w14:prst="circle"/>
           </w14:props3d>
         </w:rPr>
+        <w:lastRenderedPageBreak/>
         <w:t xml:space="preserve">Página Inicial: </w:t>
       </w:r>
       <w:r>
@@ -2040,7 +2989,55 @@
           <w:rFonts w:ascii="Roboto" w:hAnsi="Roboto"/>
           <w:color w:val="1D3243"/>
         </w:rPr>
-        <w:t>os filmes ‘Ponyo’, ‘Princessa Mononoke’ e ‘O menino e a Garça’</w:t>
+        <w:t>os filmes ‘</w:t>
+      </w:r>
+      <w:proofErr w:type="spellStart"/>
+      <w:r>
+        <w:rPr>
+          <w:rFonts w:ascii="Roboto" w:hAnsi="Roboto"/>
+          <w:color w:val="1D3243"/>
+        </w:rPr>
+        <w:t>Ponyo</w:t>
+      </w:r>
+      <w:proofErr w:type="spellEnd"/>
+      <w:r>
+        <w:rPr>
+          <w:rFonts w:ascii="Roboto" w:hAnsi="Roboto"/>
+          <w:color w:val="1D3243"/>
+        </w:rPr>
+        <w:t>’, ‘</w:t>
+      </w:r>
+      <w:proofErr w:type="spellStart"/>
+      <w:r>
+        <w:rPr>
+          <w:rFonts w:ascii="Roboto" w:hAnsi="Roboto"/>
+          <w:color w:val="1D3243"/>
+        </w:rPr>
+        <w:t>Princessa</w:t>
+      </w:r>
+      <w:proofErr w:type="spellEnd"/>
+      <w:r>
+        <w:rPr>
+          <w:rFonts w:ascii="Roboto" w:hAnsi="Roboto"/>
+          <w:color w:val="1D3243"/>
+        </w:rPr>
+        <w:t xml:space="preserve"> </w:t>
+      </w:r>
+      <w:proofErr w:type="spellStart"/>
+      <w:r>
+        <w:rPr>
+          <w:rFonts w:ascii="Roboto" w:hAnsi="Roboto"/>
+          <w:color w:val="1D3243"/>
+        </w:rPr>
+        <w:t>Mononoke</w:t>
+      </w:r>
+      <w:proofErr w:type="spellEnd"/>
+      <w:r>
+        <w:rPr>
+          <w:rFonts w:ascii="Roboto" w:hAnsi="Roboto"/>
+          <w:color w:val="1D3243"/>
+        </w:rPr>
+        <w:t>’ e ‘O menino e a Garça’</w:t>
       </w:r>
     </w:p>
     <w:p>
@@ -2276,7 +3273,6 @@
             <w14:bevelT w14:w="25400" w14:h="38100" w14:prst="circle"/>
           </w14:props3d>
         </w:rPr>
-        <w:lastRenderedPageBreak/>
         <w:t xml:space="preserve">Tela de Login: </w:t>
       </w:r>
       <w:r>
@@ -2429,7 +3425,15 @@
         <w:t xml:space="preserve">Tecnológicas: </w:t>
       </w:r>
       <w:r>
-        <w:t>A plataforma será construída utilizando apenas HTML, CSS e JavaScript, assegurando acessibilidade e compatibilidade com o escopo acadêmico do projeto</w:t>
+        <w:t xml:space="preserve">A plataforma será construída utilizando apenas HTML, CSS e </w:t>
+      </w:r>
+      <w:proofErr w:type="spellStart"/>
+      <w:r>
+        <w:t>JavaScript</w:t>
+      </w:r>
+      <w:proofErr w:type="spellEnd"/>
+      <w:r>
+        <w:t>, assegurando acessibilidade e compatibilidade com o escopo acadêmico do projeto</w:t>
       </w:r>
       <w:r>
         <w:t>.</w:t>
@@ -2550,6 +3554,7 @@
       <w:r>
         <w:t xml:space="preserve">Concept </w:t>
       </w:r>
+      <w:proofErr w:type="spellStart"/>
       <w:r>
         <w:t>A</w:t>
       </w:r>
@@ -2557,7 +3562,11 @@
         <w:t>rt</w:t>
       </w:r>
       <w:r>
-        <w:t xml:space="preserve">s nas produções dos filmes, </w:t>
+        <w:t>s</w:t>
+      </w:r>
+      <w:proofErr w:type="spellEnd"/>
+      <w:r>
+        <w:t xml:space="preserve"> nas produções dos filmes, </w:t>
       </w:r>
       <w:r>
         <w:t>devido a restrições de direitos autorais</w:t>
@@ -2648,6 +3657,7 @@
         <w:rPr>
           <w:rFonts w:ascii="Aptos" w:eastAsia="Aptos" w:hAnsi="Aptos" w:cs="Aptos"/>
         </w:rPr>
+        <w:lastRenderedPageBreak/>
         <w:t>Premissas:</w:t>
       </w:r>
     </w:p>
@@ -2691,7 +3701,15 @@
         <w:t>Acesso</w:t>
       </w:r>
       <w:r>
-        <w:t xml:space="preserve"> a fontes confiáveis sobre a interpretação dos temas dos filmes, como entrevistas com Hayao Miyazaki, análises críticas e materiais publicados sobre os Objetivos de Desenvolvimento Sustentável da ONU.</w:t>
+        <w:t xml:space="preserve"> a fontes confiáveis sobre a interpretação dos temas dos filmes, como entrevistas com </w:t>
+      </w:r>
+      <w:proofErr w:type="spellStart"/>
+      <w:r>
+        <w:t>Hayao</w:t>
+      </w:r>
+      <w:proofErr w:type="spellEnd"/>
+      <w:r>
+        <w:t xml:space="preserve"> Miyazaki, análises críticas e materiais publicados sobre os Objetivos de Desenvolvimento Sustentável da ONU.</w:t>
       </w:r>
     </w:p>
     <w:p>
@@ -2834,7 +3852,27 @@
           <w:bCs/>
           <w:color w:val="1D3243"/>
         </w:rPr>
-        <w:t>Para o gerenciamento do desenvolvimento do projeto, serão utilizadas duas ferramentas essenciais: Trello e GitHub.</w:t>
+        <w:t xml:space="preserve">Para o gerenciamento do desenvolvimento do projeto, serão utilizadas duas ferramentas essenciais: </w:t>
+      </w:r>
+      <w:proofErr w:type="spellStart"/>
+      <w:r>
+        <w:rPr>
+          <w:rFonts w:ascii="Roboto" w:hAnsi="Roboto"/>
+          <w:b/>
+          <w:bCs/>
+          <w:color w:val="1D3243"/>
+        </w:rPr>
+        <w:t>Trello</w:t>
+      </w:r>
+      <w:proofErr w:type="spellEnd"/>
+      <w:r>
+        <w:rPr>
+          <w:rFonts w:ascii="Roboto" w:hAnsi="Roboto"/>
+          <w:b/>
+          <w:bCs/>
+          <w:color w:val="1D3243"/>
+        </w:rPr>
+        <w:t xml:space="preserve"> e GitHub.</w:t>
       </w:r>
     </w:p>
     <w:p>
@@ -2868,6 +3906,7 @@
           <w:szCs w:val="20"/>
         </w:rPr>
       </w:pPr>
+      <w:proofErr w:type="spellStart"/>
       <w:r>
         <w:rPr>
           <w:rFonts w:ascii="Roboto" w:hAnsi="Roboto"/>
@@ -2900,6 +3939,7 @@
         </w:rPr>
         <w:t>rello</w:t>
       </w:r>
+      <w:proofErr w:type="spellEnd"/>
       <w:r>
         <w:rPr>
           <w:rFonts w:ascii="Aptos" w:eastAsia="Aptos" w:hAnsi="Aptos" w:cs="Aptos"/>
@@ -2948,15 +3988,10 @@
           <w:sz w:val="20"/>
           <w:szCs w:val="20"/>
         </w:rPr>
-        <w:t>No Trello, as atividades são organizadas em cartões, distribuídos em colunas que representam diferentes etapas do projeto, como "A Fazer", "Em Progresso" e "Concluído".</w:t>
-      </w:r>
-    </w:p>
-    <w:p>
-      <w:pPr>
-        <w:tabs>
-          <w:tab w:val="center" w:pos="9723"/>
-        </w:tabs>
-        <w:spacing w:after="169"/>
+        <w:t xml:space="preserve">No </w:t>
+      </w:r>
+      <w:proofErr w:type="spellStart"/>
+      <w:r>
         <w:rPr>
           <w:rFonts w:ascii="Roboto" w:hAnsi="Roboto"/>
           <w:b/>
@@ -2965,7 +4000,9 @@
           <w:sz w:val="20"/>
           <w:szCs w:val="20"/>
         </w:rPr>
-      </w:pPr>
+        <w:t>Trello</w:t>
+      </w:r>
+      <w:proofErr w:type="spellEnd"/>
       <w:r>
         <w:rPr>
           <w:rFonts w:ascii="Roboto" w:hAnsi="Roboto"/>
@@ -2975,6 +4012,33 @@
           <w:sz w:val="20"/>
           <w:szCs w:val="20"/>
         </w:rPr>
+        <w:t>, as atividades são organizadas em cartões, distribuídos em colunas que representam diferentes etapas do projeto, como "A Fazer", "Em Progresso" e "Concluído".</w:t>
+      </w:r>
+    </w:p>
+    <w:p>
+      <w:pPr>
+        <w:tabs>
+          <w:tab w:val="center" w:pos="9723"/>
+        </w:tabs>
+        <w:spacing w:after="169"/>
+        <w:rPr>
+          <w:rFonts w:ascii="Roboto" w:hAnsi="Roboto"/>
+          <w:b/>
+          <w:bCs/>
+          <w:color w:val="1D3243"/>
+          <w:sz w:val="20"/>
+          <w:szCs w:val="20"/>
+        </w:rPr>
+      </w:pPr>
+      <w:r>
+        <w:rPr>
+          <w:rFonts w:ascii="Roboto" w:hAnsi="Roboto"/>
+          <w:b/>
+          <w:bCs/>
+          <w:color w:val="1D3243"/>
+          <w:sz w:val="20"/>
+          <w:szCs w:val="20"/>
+        </w:rPr>
         <w:t xml:space="preserve">Essa abordagem proporciona uma visão clara do progresso do trabalho e permite um desenvolvimento mais eficaz. </w:t>
       </w:r>
     </w:p>
@@ -2985,6 +4049,7 @@
         <w:rPr>
           <w:noProof/>
         </w:rPr>
+        <w:lastRenderedPageBreak/>
         <w:drawing>
           <wp:inline distT="0" distB="0" distL="0" distR="0" wp14:anchorId="1474DD6B" wp14:editId="234F8505">
             <wp:extent cx="5400040" cy="2860675"/>
@@ -3001,7 +4066,7 @@
                     <pic:cNvPicPr/>
                   </pic:nvPicPr>
                   <pic:blipFill>
-                    <a:blip r:embed="rId17"/>
+                    <a:blip r:embed="rId21"/>
                     <a:stretch>
                       <a:fillRect/>
                     </a:stretch>
@@ -3141,7 +4206,6 @@
             <w14:bevelT w14:w="25400" w14:h="38100" w14:prst="circle"/>
           </w14:props3d>
         </w:rPr>
-        <w:lastRenderedPageBreak/>
         <w:t xml:space="preserve">GitHub: </w:t>
       </w:r>
       <w:r>
@@ -3209,7 +4273,7 @@
                     <pic:cNvPicPr/>
                   </pic:nvPicPr>
                   <pic:blipFill>
-                    <a:blip r:embed="rId18"/>
+                    <a:blip r:embed="rId22"/>
                     <a:stretch>
                       <a:fillRect/>
                     </a:stretch>
@@ -3248,6 +4312,7 @@
         <w:rPr>
           <w:rFonts w:ascii="Aptos" w:eastAsia="Aptos" w:hAnsi="Aptos" w:cs="Aptos"/>
         </w:rPr>
+        <w:lastRenderedPageBreak/>
         <w:t>Referências:</w:t>
       </w:r>
     </w:p>
@@ -3262,7 +4327,7 @@
           <w:color w:val="000000" w:themeColor="text1"/>
         </w:rPr>
       </w:pPr>
-      <w:hyperlink r:id="rId19" w:history="1">
+      <w:hyperlink r:id="rId23" w:history="1">
         <w:r>
           <w:rPr>
             <w:rStyle w:val="Hyperlink"/>
@@ -3285,7 +4350,7 @@
           <w:color w:val="000000" w:themeColor="text1"/>
         </w:rPr>
       </w:pPr>
-      <w:hyperlink r:id="rId20" w:history="1">
+      <w:hyperlink r:id="rId24" w:history="1">
         <w:r>
           <w:rPr>
             <w:rStyle w:val="Hyperlink"/>
@@ -3308,7 +4373,7 @@
           <w:color w:val="000000" w:themeColor="text1"/>
         </w:rPr>
       </w:pPr>
-      <w:hyperlink r:id="rId21" w:history="1">
+      <w:hyperlink r:id="rId25" w:history="1">
         <w:r>
           <w:rPr>
             <w:rStyle w:val="Hyperlink"/>
@@ -3334,7 +4399,7 @@
           <w:color w:val="000000" w:themeColor="text1"/>
         </w:rPr>
       </w:pPr>
-      <w:hyperlink r:id="rId22" w:history="1">
+      <w:hyperlink r:id="rId26" w:history="1">
         <w:r>
           <w:rPr>
             <w:rStyle w:val="Hyperlink"/>
@@ -3360,7 +4425,7 @@
           <w:color w:val="000000" w:themeColor="text1"/>
         </w:rPr>
       </w:pPr>
-      <w:hyperlink r:id="rId23" w:history="1">
+      <w:hyperlink r:id="rId27" w:history="1">
         <w:r>
           <w:rPr>
             <w:rStyle w:val="Hyperlink"/>
@@ -5387,7 +6452,6 @@
   <w:style w:type="character" w:default="1" w:styleId="Fontepargpadro">
     <w:name w:val="Default Paragraph Font"/>
     <w:uiPriority w:val="1"/>
-    <w:semiHidden/>
     <w:unhideWhenUsed/>
   </w:style>
   <w:style w:type="table" w:default="1" w:styleId="Tabelanormal">

</xml_diff>